<commit_message>
Add notes for quick start (bibliopoleio)
</commit_message>
<xml_diff>
--- a/document.docx
+++ b/document.docx
@@ -1241,191 +1241,660 @@
         </w:rPr>
         <w:t>Αξιολόγηση</w:t>
       </w:r>
+    </w:p>
+    <w:p>
+      <w:pPr>
+        <w:pStyle w:val="ListParagraph"/>
+        <w:numPr>
+          <w:ilvl w:val="0"/>
+          <w:numId w:val="4"/>
+        </w:numPr>
+        <w:rPr>
+          <w:lang w:val="el-GR"/>
+        </w:rPr>
+      </w:pPr>
+      <w:r>
+        <w:rPr>
+          <w:lang w:val="el-GR"/>
+        </w:rPr>
+        <w:t>Καλάθι αγορών</w:t>
+      </w:r>
+    </w:p>
+    <w:p>
+      <w:pPr>
+        <w:pStyle w:val="ListParagraph"/>
+        <w:numPr>
+          <w:ilvl w:val="1"/>
+          <w:numId w:val="4"/>
+        </w:numPr>
+        <w:rPr>
+          <w:lang w:val="el-GR"/>
+        </w:rPr>
+      </w:pPr>
+      <w:r>
+        <w:rPr>
+          <w:lang w:val="el-GR"/>
+        </w:rPr>
+        <w:t>Εμφάνιση προϊόντων προς αγορά</w:t>
+      </w:r>
+    </w:p>
+    <w:p>
+      <w:pPr>
+        <w:pStyle w:val="ListParagraph"/>
+        <w:numPr>
+          <w:ilvl w:val="1"/>
+          <w:numId w:val="4"/>
+        </w:numPr>
+        <w:rPr>
+          <w:lang w:val="el-GR"/>
+        </w:rPr>
+      </w:pPr>
+      <w:r>
+        <w:rPr>
+          <w:lang w:val="el-GR"/>
+        </w:rPr>
+        <w:t>Επιλογή προϊόντος προς αγορά</w:t>
+      </w:r>
+    </w:p>
+    <w:p>
+      <w:pPr>
+        <w:pStyle w:val="ListParagraph"/>
+        <w:numPr>
+          <w:ilvl w:val="1"/>
+          <w:numId w:val="4"/>
+        </w:numPr>
+        <w:rPr>
+          <w:lang w:val="el-GR"/>
+        </w:rPr>
+      </w:pPr>
+      <w:r>
+        <w:rPr>
+          <w:lang w:val="el-GR"/>
+        </w:rPr>
+        <w:t>Αφαίρεση προϊόντος</w:t>
+      </w:r>
+    </w:p>
+    <w:p>
+      <w:pPr>
+        <w:pStyle w:val="ListParagraph"/>
+        <w:numPr>
+          <w:ilvl w:val="1"/>
+          <w:numId w:val="4"/>
+        </w:numPr>
+        <w:rPr>
+          <w:lang w:val="el-GR"/>
+        </w:rPr>
+      </w:pPr>
+      <w:r>
+        <w:rPr>
+          <w:lang w:val="el-GR"/>
+        </w:rPr>
+        <w:t>Υπολογισμός τελικού κόστους</w:t>
+      </w:r>
+    </w:p>
+    <w:p>
+      <w:pPr>
+        <w:pStyle w:val="ListParagraph"/>
+        <w:numPr>
+          <w:ilvl w:val="1"/>
+          <w:numId w:val="4"/>
+        </w:numPr>
+        <w:rPr>
+          <w:lang w:val="el-GR"/>
+        </w:rPr>
+      </w:pPr>
+      <w:r>
+        <w:rPr>
+          <w:lang w:val="el-GR"/>
+        </w:rPr>
+        <w:t>Επιλογή δόσεων</w:t>
+      </w:r>
+    </w:p>
+    <w:p>
+      <w:pPr>
+        <w:pStyle w:val="ListParagraph"/>
+        <w:numPr>
+          <w:ilvl w:val="1"/>
+          <w:numId w:val="4"/>
+        </w:numPr>
+        <w:rPr>
+          <w:lang w:val="el-GR"/>
+        </w:rPr>
+      </w:pPr>
+      <w:r>
+        <w:rPr>
+          <w:lang w:val="el-GR"/>
+        </w:rPr>
+        <w:t>Τρόπος πληρωμής</w:t>
+      </w:r>
+    </w:p>
+    <w:p>
+      <w:pPr>
+        <w:pStyle w:val="ListParagraph"/>
+        <w:numPr>
+          <w:ilvl w:val="1"/>
+          <w:numId w:val="4"/>
+        </w:numPr>
+        <w:rPr>
+          <w:lang w:val="el-GR"/>
+        </w:rPr>
+      </w:pPr>
+      <w:r>
+        <w:rPr>
+          <w:lang w:val="el-GR"/>
+        </w:rPr>
+        <w:t>Εκπτωτικό κουπόνι</w:t>
+      </w:r>
+    </w:p>
+    <w:p>
+      <w:pPr>
+        <w:pStyle w:val="ListParagraph"/>
+        <w:numPr>
+          <w:ilvl w:val="1"/>
+          <w:numId w:val="4"/>
+        </w:numPr>
+        <w:rPr>
+          <w:lang w:val="el-GR"/>
+        </w:rPr>
+      </w:pPr>
+      <w:r>
+        <w:rPr>
+          <w:lang w:val="el-GR"/>
+        </w:rPr>
+        <w:t>Τρόπος αποστολής</w:t>
+      </w:r>
+    </w:p>
+    <w:p>
+      <w:pPr>
+        <w:pStyle w:val="ListParagraph"/>
+        <w:numPr>
+          <w:ilvl w:val="2"/>
+          <w:numId w:val="4"/>
+        </w:numPr>
+        <w:rPr>
+          <w:lang w:val="el-GR"/>
+        </w:rPr>
+      </w:pPr>
+      <w:r>
+        <w:rPr>
+          <w:lang w:val="el-GR"/>
+        </w:rPr>
+        <w:t>Εισαγωγή στοιχείων</w:t>
+      </w:r>
+    </w:p>
+    <w:p>
+      <w:pPr>
+        <w:spacing w:line="259" w:lineRule="auto"/>
+        <w:rPr>
+          <w:lang w:val="el-GR"/>
+        </w:rPr>
+      </w:pPr>
+      <w:r>
+        <w:rPr>
+          <w:lang w:val="el-GR"/>
+        </w:rPr>
+        <w:br w:type="page"/>
+      </w:r>
+    </w:p>
+    <w:p>
+      <w:pPr>
+        <w:pStyle w:val="Heading2"/>
+      </w:pPr>
+      <w:r>
+        <w:lastRenderedPageBreak/>
+        <w:t>Σύντομες σημειώσεις εκκίνησης</w:t>
+      </w:r>
+    </w:p>
+    <w:p>
+      <w:pPr>
+        <w:rPr>
+          <w:lang w:val="el-GR"/>
+        </w:rPr>
+      </w:pPr>
+      <w:r>
+        <w:rPr>
+          <w:lang w:val="el-GR"/>
+        </w:rPr>
+        <w:t xml:space="preserve">Το </w:t>
+      </w:r>
+      <w:r>
+        <w:t>online</w:t>
+      </w:r>
+      <w:r>
+        <w:rPr>
+          <w:lang w:val="el-GR"/>
+        </w:rPr>
+        <w:t xml:space="preserve"> </w:t>
+      </w:r>
+      <w:r>
+        <w:rPr>
+          <w:lang w:val="el-GR"/>
+        </w:rPr>
+        <w:t>σύστημα παραγγελιών βιβλιοπωλείου είναι μια διαδικτυακή εφαρμογή που σας δίνει τη δυνατότητα να αγοράσετε τα αγαπημένα σας βιβλία μέσα σε λίγα λεπτά. Πραγματοποιώντας ηλεκτρονικές παραγγελίες, εξασφαλίζεται ότι τα βιβλία που αγοράζετε θα φτάσουν με ασφάλεια στη θυρίδα της οικίας σας</w:t>
+      </w:r>
+      <w:r>
+        <w:rPr>
+          <w:lang w:val="el-GR"/>
+        </w:rPr>
+        <w:t>.</w:t>
+      </w:r>
+    </w:p>
+    <w:p>
+      <w:pPr>
+        <w:rPr>
+          <w:lang w:val="el-GR"/>
+        </w:rPr>
+      </w:pPr>
       <w:bookmarkStart w:id="2" w:name="_GoBack"/>
       <w:bookmarkEnd w:id="2"/>
     </w:p>
     <w:p>
       <w:pPr>
-        <w:pStyle w:val="ListParagraph"/>
-        <w:numPr>
-          <w:ilvl w:val="0"/>
-          <w:numId w:val="4"/>
-        </w:numPr>
-        <w:rPr>
-          <w:lang w:val="el-GR"/>
-        </w:rPr>
-      </w:pPr>
-      <w:r>
-        <w:rPr>
-          <w:lang w:val="el-GR"/>
-        </w:rPr>
-        <w:t>Καλάθι αγορών</w:t>
-      </w:r>
-    </w:p>
-    <w:p>
-      <w:pPr>
-        <w:pStyle w:val="ListParagraph"/>
-        <w:numPr>
-          <w:ilvl w:val="1"/>
-          <w:numId w:val="4"/>
-        </w:numPr>
-        <w:rPr>
-          <w:lang w:val="el-GR"/>
-        </w:rPr>
-      </w:pPr>
-      <w:r>
-        <w:rPr>
-          <w:lang w:val="el-GR"/>
-        </w:rPr>
-        <w:t>Εμφάνιση προϊόντων προς αγορά</w:t>
-      </w:r>
-    </w:p>
-    <w:p>
-      <w:pPr>
-        <w:pStyle w:val="ListParagraph"/>
-        <w:numPr>
-          <w:ilvl w:val="1"/>
-          <w:numId w:val="4"/>
-        </w:numPr>
-        <w:rPr>
-          <w:lang w:val="el-GR"/>
-        </w:rPr>
-      </w:pPr>
-      <w:r>
-        <w:rPr>
-          <w:lang w:val="el-GR"/>
-        </w:rPr>
-        <w:t>Επιλογή προϊόντος προς αγορά</w:t>
-      </w:r>
-    </w:p>
-    <w:p>
-      <w:pPr>
-        <w:pStyle w:val="ListParagraph"/>
-        <w:numPr>
-          <w:ilvl w:val="1"/>
-          <w:numId w:val="4"/>
-        </w:numPr>
-        <w:rPr>
-          <w:lang w:val="el-GR"/>
-        </w:rPr>
-      </w:pPr>
-      <w:r>
-        <w:rPr>
-          <w:lang w:val="el-GR"/>
-        </w:rPr>
-        <w:t>Αφαίρεση προϊόντος</w:t>
-      </w:r>
-    </w:p>
-    <w:p>
-      <w:pPr>
-        <w:pStyle w:val="ListParagraph"/>
-        <w:numPr>
-          <w:ilvl w:val="1"/>
-          <w:numId w:val="4"/>
-        </w:numPr>
-        <w:rPr>
-          <w:lang w:val="el-GR"/>
-        </w:rPr>
-      </w:pPr>
-      <w:r>
-        <w:rPr>
-          <w:lang w:val="el-GR"/>
-        </w:rPr>
-        <w:t>Υπολογισμός τελικού κόστους</w:t>
-      </w:r>
-    </w:p>
-    <w:p>
-      <w:pPr>
-        <w:pStyle w:val="ListParagraph"/>
-        <w:numPr>
-          <w:ilvl w:val="1"/>
-          <w:numId w:val="4"/>
-        </w:numPr>
-        <w:rPr>
-          <w:lang w:val="el-GR"/>
-        </w:rPr>
-      </w:pPr>
-      <w:r>
-        <w:rPr>
-          <w:lang w:val="el-GR"/>
-        </w:rPr>
-        <w:t>Επιλογή δόσεων</w:t>
-      </w:r>
-    </w:p>
-    <w:p>
-      <w:pPr>
-        <w:pStyle w:val="ListParagraph"/>
-        <w:numPr>
-          <w:ilvl w:val="1"/>
-          <w:numId w:val="4"/>
-        </w:numPr>
-        <w:rPr>
-          <w:lang w:val="el-GR"/>
-        </w:rPr>
-      </w:pPr>
-      <w:r>
-        <w:rPr>
-          <w:lang w:val="el-GR"/>
-        </w:rPr>
-        <w:t>Τρόπος πληρωμής</w:t>
-      </w:r>
-    </w:p>
-    <w:p>
-      <w:pPr>
-        <w:pStyle w:val="ListParagraph"/>
-        <w:numPr>
-          <w:ilvl w:val="1"/>
-          <w:numId w:val="4"/>
-        </w:numPr>
-        <w:rPr>
-          <w:lang w:val="el-GR"/>
-        </w:rPr>
-      </w:pPr>
-      <w:r>
-        <w:rPr>
-          <w:lang w:val="el-GR"/>
-        </w:rPr>
-        <w:t>Εκπτωτικό κουπόνι</w:t>
-      </w:r>
-    </w:p>
-    <w:p>
-      <w:pPr>
-        <w:pStyle w:val="ListParagraph"/>
-        <w:numPr>
-          <w:ilvl w:val="1"/>
-          <w:numId w:val="4"/>
-        </w:numPr>
-        <w:rPr>
-          <w:lang w:val="el-GR"/>
-        </w:rPr>
-      </w:pPr>
-      <w:r>
-        <w:rPr>
-          <w:lang w:val="el-GR"/>
-        </w:rPr>
-        <w:t>Τρόπος αποστολής</w:t>
-      </w:r>
-    </w:p>
-    <w:p>
-      <w:pPr>
-        <w:pStyle w:val="ListParagraph"/>
-        <w:numPr>
-          <w:ilvl w:val="2"/>
-          <w:numId w:val="4"/>
-        </w:numPr>
-        <w:rPr>
-          <w:lang w:val="el-GR"/>
-        </w:rPr>
-      </w:pPr>
-      <w:r>
-        <w:rPr>
-          <w:lang w:val="el-GR"/>
-        </w:rPr>
-        <w:t>Εισαγωγή στοιχείων</w:t>
+        <w:rPr>
+          <w:b/>
+          <w:sz w:val="28"/>
+          <w:lang w:val="el-GR"/>
+        </w:rPr>
+      </w:pPr>
+      <w:r>
+        <w:rPr>
+          <w:b/>
+          <w:sz w:val="28"/>
+          <w:lang w:val="el-GR"/>
+        </w:rPr>
+        <w:t>Λειτουργίες</w:t>
+      </w:r>
+    </w:p>
+    <w:p>
+      <w:pPr>
+        <w:rPr>
+          <w:lang w:val="el-GR"/>
+        </w:rPr>
+      </w:pPr>
+      <w:r>
+        <w:rPr>
+          <w:noProof/>
+          <w:spacing w:val="116"/>
+          <w:position w:val="-60"/>
+          <w:lang w:val="el-GR"/>
+        </w:rPr>
+        <w:drawing>
+          <wp:inline distT="0" distB="0" distL="0" distR="0" wp14:anchorId="74AAE2D0" wp14:editId="2B23027E">
+            <wp:extent cx="914400" cy="914400"/>
+            <wp:effectExtent l="0" t="0" r="0" b="0"/>
+            <wp:docPr id="1" name="Graphic 1" descr="Books on Shelf"/>
+            <wp:cNvGraphicFramePr>
+              <a:graphicFrameLocks xmlns:a="http://schemas.openxmlformats.org/drawingml/2006/main" noChangeAspect="1"/>
+            </wp:cNvGraphicFramePr>
+            <a:graphic xmlns:a="http://schemas.openxmlformats.org/drawingml/2006/main">
+              <a:graphicData uri="http://schemas.openxmlformats.org/drawingml/2006/picture">
+                <pic:pic xmlns:pic="http://schemas.openxmlformats.org/drawingml/2006/picture">
+                  <pic:nvPicPr>
+                    <pic:cNvPr id="1" name="BooksOnShelf.svg"/>
+                    <pic:cNvPicPr/>
+                  </pic:nvPicPr>
+                  <pic:blipFill>
+                    <a:blip r:embed="rId8">
+                      <a:extLst>
+                        <a:ext uri="{28A0092B-C50C-407E-A947-70E740481C1C}">
+                          <a14:useLocalDpi xmlns:a14="http://schemas.microsoft.com/office/drawing/2010/main" val="0"/>
+                        </a:ext>
+                        <a:ext uri="{96DAC541-7B7A-43D3-8B79-37D633B846F1}">
+                          <asvg:svgBlip xmlns:asvg="http://schemas.microsoft.com/office/drawing/2016/SVG/main" r:embed="rId9"/>
+                        </a:ext>
+                      </a:extLst>
+                    </a:blip>
+                    <a:stretch>
+                      <a:fillRect/>
+                    </a:stretch>
+                  </pic:blipFill>
+                  <pic:spPr>
+                    <a:xfrm>
+                      <a:off x="0" y="0"/>
+                      <a:ext cx="914400" cy="914400"/>
+                    </a:xfrm>
+                    <a:prstGeom prst="rect">
+                      <a:avLst/>
+                    </a:prstGeom>
+                  </pic:spPr>
+                </pic:pic>
+              </a:graphicData>
+            </a:graphic>
+          </wp:inline>
+        </w:drawing>
+      </w:r>
+      <w:r>
+        <w:rPr>
+          <w:sz w:val="28"/>
+          <w:lang w:val="el-GR"/>
+        </w:rPr>
+        <w:tab/>
+      </w:r>
+      <w:r>
+        <w:rPr>
+          <w:sz w:val="28"/>
+          <w:lang w:val="el-GR"/>
+        </w:rPr>
+        <w:t xml:space="preserve">Πλοήγηση και </w:t>
+      </w:r>
+      <w:r>
+        <w:rPr>
+          <w:sz w:val="28"/>
+          <w:lang w:val="el-GR"/>
+        </w:rPr>
+        <w:t>εξερεύνηση</w:t>
+      </w:r>
+      <w:r>
+        <w:rPr>
+          <w:sz w:val="28"/>
+          <w:lang w:val="el-GR"/>
+        </w:rPr>
+        <w:t xml:space="preserve"> νέων βιβλίων</w:t>
+      </w:r>
+    </w:p>
+    <w:p>
+      <w:pPr>
+        <w:rPr>
+          <w:sz w:val="28"/>
+          <w:lang w:val="el-GR"/>
+        </w:rPr>
+      </w:pPr>
+      <w:r>
+        <w:rPr>
+          <w:noProof/>
+          <w:position w:val="-60"/>
+          <w:lang w:val="el-GR"/>
+        </w:rPr>
+        <w:drawing>
+          <wp:inline distT="0" distB="0" distL="0" distR="0" wp14:anchorId="23B6C946" wp14:editId="59E0DD37">
+            <wp:extent cx="914400" cy="914400"/>
+            <wp:effectExtent l="0" t="0" r="0" b="0"/>
+            <wp:docPr id="18" name="Graphic 18" descr="Open Book"/>
+            <wp:cNvGraphicFramePr>
+              <a:graphicFrameLocks xmlns:a="http://schemas.openxmlformats.org/drawingml/2006/main" noChangeAspect="1"/>
+            </wp:cNvGraphicFramePr>
+            <a:graphic xmlns:a="http://schemas.openxmlformats.org/drawingml/2006/main">
+              <a:graphicData uri="http://schemas.openxmlformats.org/drawingml/2006/picture">
+                <pic:pic xmlns:pic="http://schemas.openxmlformats.org/drawingml/2006/picture">
+                  <pic:nvPicPr>
+                    <pic:cNvPr id="18" name="OpenBook.svg"/>
+                    <pic:cNvPicPr/>
+                  </pic:nvPicPr>
+                  <pic:blipFill>
+                    <a:blip r:embed="rId10">
+                      <a:extLst>
+                        <a:ext uri="{28A0092B-C50C-407E-A947-70E740481C1C}">
+                          <a14:useLocalDpi xmlns:a14="http://schemas.microsoft.com/office/drawing/2010/main" val="0"/>
+                        </a:ext>
+                        <a:ext uri="{96DAC541-7B7A-43D3-8B79-37D633B846F1}">
+                          <asvg:svgBlip xmlns:asvg="http://schemas.microsoft.com/office/drawing/2016/SVG/main" r:embed="rId11"/>
+                        </a:ext>
+                      </a:extLst>
+                    </a:blip>
+                    <a:stretch>
+                      <a:fillRect/>
+                    </a:stretch>
+                  </pic:blipFill>
+                  <pic:spPr>
+                    <a:xfrm>
+                      <a:off x="0" y="0"/>
+                      <a:ext cx="914400" cy="914400"/>
+                    </a:xfrm>
+                    <a:prstGeom prst="rect">
+                      <a:avLst/>
+                    </a:prstGeom>
+                  </pic:spPr>
+                </pic:pic>
+              </a:graphicData>
+            </a:graphic>
+          </wp:inline>
+        </w:drawing>
+      </w:r>
+      <w:r>
+        <w:rPr>
+          <w:lang w:val="el-GR"/>
+        </w:rPr>
+        <w:tab/>
+      </w:r>
+      <w:r>
+        <w:rPr>
+          <w:sz w:val="28"/>
+          <w:lang w:val="el-GR"/>
+        </w:rPr>
+        <w:t xml:space="preserve">Επισκόπηση </w:t>
+      </w:r>
+      <w:r>
+        <w:rPr>
+          <w:sz w:val="28"/>
+          <w:lang w:val="el-GR"/>
+        </w:rPr>
+        <w:t>πρώτων σελίδων</w:t>
+      </w:r>
+    </w:p>
+    <w:p>
+      <w:pPr>
+        <w:rPr>
+          <w:sz w:val="28"/>
+          <w:lang w:val="el-GR"/>
+        </w:rPr>
+      </w:pPr>
+      <w:r>
+        <w:rPr>
+          <w:noProof/>
+          <w:position w:val="-60"/>
+          <w:lang w:val="el-GR"/>
+        </w:rPr>
+        <w:drawing>
+          <wp:inline distT="0" distB="0" distL="0" distR="0" wp14:anchorId="725D3FB1" wp14:editId="77226DC0">
+            <wp:extent cx="914400" cy="914400"/>
+            <wp:effectExtent l="0" t="0" r="0" b="0"/>
+            <wp:docPr id="19" name="Graphic 19" descr="Tag"/>
+            <wp:cNvGraphicFramePr>
+              <a:graphicFrameLocks xmlns:a="http://schemas.openxmlformats.org/drawingml/2006/main" noChangeAspect="1"/>
+            </wp:cNvGraphicFramePr>
+            <a:graphic xmlns:a="http://schemas.openxmlformats.org/drawingml/2006/main">
+              <a:graphicData uri="http://schemas.openxmlformats.org/drawingml/2006/picture">
+                <pic:pic xmlns:pic="http://schemas.openxmlformats.org/drawingml/2006/picture">
+                  <pic:nvPicPr>
+                    <pic:cNvPr id="19" name="Tag.svg"/>
+                    <pic:cNvPicPr/>
+                  </pic:nvPicPr>
+                  <pic:blipFill>
+                    <a:blip r:embed="rId12">
+                      <a:extLst>
+                        <a:ext uri="{28A0092B-C50C-407E-A947-70E740481C1C}">
+                          <a14:useLocalDpi xmlns:a14="http://schemas.microsoft.com/office/drawing/2010/main" val="0"/>
+                        </a:ext>
+                        <a:ext uri="{96DAC541-7B7A-43D3-8B79-37D633B846F1}">
+                          <asvg:svgBlip xmlns:asvg="http://schemas.microsoft.com/office/drawing/2016/SVG/main" r:embed="rId13"/>
+                        </a:ext>
+                      </a:extLst>
+                    </a:blip>
+                    <a:stretch>
+                      <a:fillRect/>
+                    </a:stretch>
+                  </pic:blipFill>
+                  <pic:spPr>
+                    <a:xfrm>
+                      <a:off x="0" y="0"/>
+                      <a:ext cx="914400" cy="914400"/>
+                    </a:xfrm>
+                    <a:prstGeom prst="rect">
+                      <a:avLst/>
+                    </a:prstGeom>
+                  </pic:spPr>
+                </pic:pic>
+              </a:graphicData>
+            </a:graphic>
+          </wp:inline>
+        </w:drawing>
+      </w:r>
+      <w:r>
+        <w:rPr>
+          <w:lang w:val="el-GR"/>
+        </w:rPr>
+        <w:tab/>
+      </w:r>
+      <w:r>
+        <w:rPr>
+          <w:sz w:val="28"/>
+          <w:lang w:val="el-GR"/>
+        </w:rPr>
+        <w:t xml:space="preserve">Ενημέρωση για </w:t>
+      </w:r>
+      <w:r>
+        <w:rPr>
+          <w:sz w:val="28"/>
+          <w:lang w:val="el-GR"/>
+        </w:rPr>
+        <w:t>προσφορές και εκπτώσεις</w:t>
+      </w:r>
+    </w:p>
+    <w:p>
+      <w:pPr>
+        <w:rPr>
+          <w:sz w:val="28"/>
+          <w:lang w:val="el-GR"/>
+        </w:rPr>
+      </w:pPr>
+      <w:r>
+        <w:rPr>
+          <w:noProof/>
+          <w:position w:val="-60"/>
+          <w:lang w:val="el-GR"/>
+        </w:rPr>
+        <w:drawing>
+          <wp:inline distT="0" distB="0" distL="0" distR="0" wp14:anchorId="7244B3D1" wp14:editId="0966D039">
+            <wp:extent cx="914400" cy="914400"/>
+            <wp:effectExtent l="0" t="0" r="0" b="0"/>
+            <wp:docPr id="20" name="Graphic 20" descr="Bar chart"/>
+            <wp:cNvGraphicFramePr>
+              <a:graphicFrameLocks xmlns:a="http://schemas.openxmlformats.org/drawingml/2006/main" noChangeAspect="1"/>
+            </wp:cNvGraphicFramePr>
+            <a:graphic xmlns:a="http://schemas.openxmlformats.org/drawingml/2006/main">
+              <a:graphicData uri="http://schemas.openxmlformats.org/drawingml/2006/picture">
+                <pic:pic xmlns:pic="http://schemas.openxmlformats.org/drawingml/2006/picture">
+                  <pic:nvPicPr>
+                    <pic:cNvPr id="20" name="BarChart_LTR.svg"/>
+                    <pic:cNvPicPr/>
+                  </pic:nvPicPr>
+                  <pic:blipFill>
+                    <a:blip r:embed="rId14">
+                      <a:extLst>
+                        <a:ext uri="{28A0092B-C50C-407E-A947-70E740481C1C}">
+                          <a14:useLocalDpi xmlns:a14="http://schemas.microsoft.com/office/drawing/2010/main" val="0"/>
+                        </a:ext>
+                        <a:ext uri="{96DAC541-7B7A-43D3-8B79-37D633B846F1}">
+                          <asvg:svgBlip xmlns:asvg="http://schemas.microsoft.com/office/drawing/2016/SVG/main" r:embed="rId15"/>
+                        </a:ext>
+                      </a:extLst>
+                    </a:blip>
+                    <a:stretch>
+                      <a:fillRect/>
+                    </a:stretch>
+                  </pic:blipFill>
+                  <pic:spPr>
+                    <a:xfrm>
+                      <a:off x="0" y="0"/>
+                      <a:ext cx="914400" cy="914400"/>
+                    </a:xfrm>
+                    <a:prstGeom prst="rect">
+                      <a:avLst/>
+                    </a:prstGeom>
+                  </pic:spPr>
+                </pic:pic>
+              </a:graphicData>
+            </a:graphic>
+          </wp:inline>
+        </w:drawing>
+      </w:r>
+      <w:r>
+        <w:rPr>
+          <w:lang w:val="el-GR"/>
+        </w:rPr>
+        <w:tab/>
+      </w:r>
+      <w:r>
+        <w:rPr>
+          <w:sz w:val="28"/>
+          <w:lang w:val="el-GR"/>
+        </w:rPr>
+        <w:t>Θετικές και αρνητικές κριτικές χρηστών</w:t>
+      </w:r>
+    </w:p>
+    <w:p>
+      <w:pPr>
+        <w:rPr>
+          <w:lang w:val="el-GR"/>
+        </w:rPr>
+      </w:pPr>
+      <w:r>
+        <w:rPr>
+          <w:noProof/>
+          <w:position w:val="-60"/>
+          <w:lang w:val="el-GR"/>
+        </w:rPr>
+        <w:drawing>
+          <wp:inline distT="0" distB="0" distL="0" distR="0" wp14:anchorId="5DEB4CA0" wp14:editId="17ED2656">
+            <wp:extent cx="914400" cy="914400"/>
+            <wp:effectExtent l="0" t="0" r="0" b="0"/>
+            <wp:docPr id="21" name="Graphic 21" descr="Shopping cart"/>
+            <wp:cNvGraphicFramePr>
+              <a:graphicFrameLocks xmlns:a="http://schemas.openxmlformats.org/drawingml/2006/main" noChangeAspect="1"/>
+            </wp:cNvGraphicFramePr>
+            <a:graphic xmlns:a="http://schemas.openxmlformats.org/drawingml/2006/main">
+              <a:graphicData uri="http://schemas.openxmlformats.org/drawingml/2006/picture">
+                <pic:pic xmlns:pic="http://schemas.openxmlformats.org/drawingml/2006/picture">
+                  <pic:nvPicPr>
+                    <pic:cNvPr id="21" name="ShoppingCart.svg"/>
+                    <pic:cNvPicPr/>
+                  </pic:nvPicPr>
+                  <pic:blipFill>
+                    <a:blip r:embed="rId16">
+                      <a:extLst>
+                        <a:ext uri="{28A0092B-C50C-407E-A947-70E740481C1C}">
+                          <a14:useLocalDpi xmlns:a14="http://schemas.microsoft.com/office/drawing/2010/main" val="0"/>
+                        </a:ext>
+                        <a:ext uri="{96DAC541-7B7A-43D3-8B79-37D633B846F1}">
+                          <asvg:svgBlip xmlns:asvg="http://schemas.microsoft.com/office/drawing/2016/SVG/main" r:embed="rId17"/>
+                        </a:ext>
+                      </a:extLst>
+                    </a:blip>
+                    <a:stretch>
+                      <a:fillRect/>
+                    </a:stretch>
+                  </pic:blipFill>
+                  <pic:spPr>
+                    <a:xfrm>
+                      <a:off x="0" y="0"/>
+                      <a:ext cx="914400" cy="914400"/>
+                    </a:xfrm>
+                    <a:prstGeom prst="rect">
+                      <a:avLst/>
+                    </a:prstGeom>
+                  </pic:spPr>
+                </pic:pic>
+              </a:graphicData>
+            </a:graphic>
+          </wp:inline>
+        </w:drawing>
+      </w:r>
+      <w:r>
+        <w:rPr>
+          <w:lang w:val="el-GR"/>
+        </w:rPr>
+        <w:tab/>
+      </w:r>
+      <w:r>
+        <w:rPr>
+          <w:sz w:val="28"/>
+          <w:lang w:val="el-GR"/>
+        </w:rPr>
+        <w:t>Λογαριασμός με εύχρηστο καλάθι αγορών</w:t>
       </w:r>
     </w:p>
     <w:sectPr>
-      <w:footerReference w:type="default" r:id="rId8"/>
+      <w:footerReference w:type="default" r:id="rId18"/>
       <w:pgSz w:w="12240" w:h="15840"/>
       <w:pgMar w:top="1440" w:right="1440" w:bottom="1440" w:left="1440" w:header="720" w:footer="720" w:gutter="0"/>
       <w:cols w:space="720"/>
@@ -3232,7 +3701,7 @@
 </file>
 
 <file path=customXml/itemProps1.xml><?xml version="1.0" encoding="utf-8"?>
-<ds:datastoreItem xmlns:ds="http://schemas.openxmlformats.org/officeDocument/2006/customXml" ds:itemID="{85C3E298-C2E4-461E-83C4-359262AE4ADB}">
+<ds:datastoreItem xmlns:ds="http://schemas.openxmlformats.org/officeDocument/2006/customXml" ds:itemID="{81618CF1-A020-44DA-AA93-D3C318C78478}">
   <ds:schemaRefs>
     <ds:schemaRef ds:uri="http://schemas.openxmlformats.org/officeDocument/2006/bibliography"/>
   </ds:schemaRefs>

</xml_diff>

<commit_message>
Update diagrams and document
</commit_message>
<xml_diff>
--- a/document.docx
+++ b/document.docx
@@ -1442,20 +1442,20 @@
       </w:pPr>
       <w:r>
         <w:lastRenderedPageBreak/>
-        <w:t>Σύντομες σημειώσεις εκκίνησης</w:t>
-      </w:r>
-    </w:p>
-    <w:p>
-      <w:pPr>
-        <w:rPr>
-          <w:lang w:val="el-GR"/>
-        </w:rPr>
-      </w:pPr>
-      <w:r>
-        <w:rPr>
-          <w:lang w:val="el-GR"/>
-        </w:rPr>
-        <w:t xml:space="preserve">Το </w:t>
+        <w:t>Ιεραρχική ανάλυση</w:t>
+      </w:r>
+    </w:p>
+    <w:p>
+      <w:pPr>
+        <w:rPr>
+          <w:lang w:val="el-GR"/>
+        </w:rPr>
+      </w:pPr>
+      <w:r>
+        <w:rPr>
+          <w:lang w:val="el-GR"/>
+        </w:rPr>
+        <w:t xml:space="preserve">Οι λειτουργίες που παρέχει το </w:t>
       </w:r>
       <w:r>
         <w:t>online</w:t>
@@ -1470,23 +1470,365 @@
         <w:rPr>
           <w:lang w:val="el-GR"/>
         </w:rPr>
-        <w:t>σύστημα παραγγελιών βιβλιοπωλείου είναι μια διαδικτυακή εφαρμογή που σας δίνει τη δυνατότητα να αγοράσετε τα αγαπημένα σας βιβλία μέσα σε λίγα λεπτά. Πραγματοποιώντας ηλεκτρονικές παραγγελίες, εξασφαλίζεται ότι τα βιβλία που αγοράζετε θα φτάσουν με ασφάλεια στη θυρίδα της οικίας σας</w:t>
-      </w:r>
-      <w:r>
-        <w:rPr>
-          <w:lang w:val="el-GR"/>
-        </w:rPr>
-        <w:t>.</w:t>
-      </w:r>
-    </w:p>
-    <w:p>
-      <w:pPr>
-        <w:rPr>
-          <w:lang w:val="el-GR"/>
-        </w:rPr>
-      </w:pPr>
+        <w:t>σύστημα παραγγελιών για βιβλία αναλύονται στο παρακάτω σχήμα ιεραρχικής ανάλυσης:</w:t>
+      </w:r>
+    </w:p>
+    <w:p>
+      <w:pPr>
+        <w:keepNext/>
+      </w:pPr>
+      <w:r>
+        <w:rPr>
+          <w:noProof/>
+          <w:lang w:val="el-GR"/>
+        </w:rPr>
+        <w:drawing>
+          <wp:inline distT="0" distB="0" distL="0" distR="0" wp14:anchorId="63979B74" wp14:editId="7A1BC346">
+            <wp:extent cx="5943600" cy="796290"/>
+            <wp:effectExtent l="0" t="0" r="0" b="3810"/>
+            <wp:docPr id="2" name="Picture 2"/>
+            <wp:cNvGraphicFramePr>
+              <a:graphicFrameLocks xmlns:a="http://schemas.openxmlformats.org/drawingml/2006/main" noChangeAspect="1"/>
+            </wp:cNvGraphicFramePr>
+            <a:graphic xmlns:a="http://schemas.openxmlformats.org/drawingml/2006/main">
+              <a:graphicData uri="http://schemas.openxmlformats.org/drawingml/2006/picture">
+                <pic:pic xmlns:pic="http://schemas.openxmlformats.org/drawingml/2006/picture">
+                  <pic:nvPicPr>
+                    <pic:cNvPr id="2" name="bibliopoleio.png"/>
+                    <pic:cNvPicPr/>
+                  </pic:nvPicPr>
+                  <pic:blipFill>
+                    <a:blip r:embed="rId8" cstate="print">
+                      <a:extLst>
+                        <a:ext uri="{28A0092B-C50C-407E-A947-70E740481C1C}">
+                          <a14:useLocalDpi xmlns:a14="http://schemas.microsoft.com/office/drawing/2010/main" val="0"/>
+                        </a:ext>
+                      </a:extLst>
+                    </a:blip>
+                    <a:stretch>
+                      <a:fillRect/>
+                    </a:stretch>
+                  </pic:blipFill>
+                  <pic:spPr>
+                    <a:xfrm>
+                      <a:off x="0" y="0"/>
+                      <a:ext cx="5943600" cy="796290"/>
+                    </a:xfrm>
+                    <a:prstGeom prst="rect">
+                      <a:avLst/>
+                    </a:prstGeom>
+                  </pic:spPr>
+                </pic:pic>
+              </a:graphicData>
+            </a:graphic>
+          </wp:inline>
+        </w:drawing>
+      </w:r>
+    </w:p>
+    <w:p>
+      <w:pPr>
+        <w:pStyle w:val="Caption"/>
+        <w:rPr>
+          <w:lang w:val="el-GR"/>
+        </w:rPr>
+      </w:pPr>
+      <w:proofErr w:type="spellStart"/>
+      <w:r>
+        <w:t>Εικόν</w:t>
+      </w:r>
+      <w:proofErr w:type="spellEnd"/>
+      <w:r>
+        <w:t xml:space="preserve">α </w:t>
+      </w:r>
+      <w:fldSimple w:instr=" SEQ Εικόνα \* ARABIC ">
+        <w:r>
+          <w:rPr>
+            <w:noProof/>
+          </w:rPr>
+          <w:t>1</w:t>
+        </w:r>
+      </w:fldSimple>
+      <w:r>
+        <w:rPr>
+          <w:lang w:val="el-GR"/>
+        </w:rPr>
+        <w:t xml:space="preserve"> Διάγραμμα ιεραρχικής σχεδίασης</w:t>
+      </w:r>
+    </w:p>
+    <w:p>
+      <w:pPr>
+        <w:rPr>
+          <w:lang w:val="el-GR"/>
+        </w:rPr>
+      </w:pPr>
+      <w:r>
+        <w:rPr>
+          <w:lang w:val="el-GR"/>
+        </w:rPr>
+        <w:t>Επιπλέον, παρουσιάζουμε ένα υποδεέστερο διάγραμμα με λιγότερες λειτουργίες και πιο δύσχρηστο για τον χρήστη:</w:t>
+      </w:r>
+    </w:p>
+    <w:p>
+      <w:pPr>
+        <w:keepNext/>
+      </w:pPr>
+      <w:r>
+        <w:rPr>
+          <w:noProof/>
+        </w:rPr>
+        <w:drawing>
+          <wp:inline distT="0" distB="0" distL="0" distR="0" wp14:anchorId="5BE98472" wp14:editId="6108112E">
+            <wp:extent cx="5943600" cy="1149350"/>
+            <wp:effectExtent l="0" t="0" r="0" b="0"/>
+            <wp:docPr id="4" name="Picture 4"/>
+            <wp:cNvGraphicFramePr>
+              <a:graphicFrameLocks xmlns:a="http://schemas.openxmlformats.org/drawingml/2006/main" noChangeAspect="1"/>
+            </wp:cNvGraphicFramePr>
+            <a:graphic xmlns:a="http://schemas.openxmlformats.org/drawingml/2006/main">
+              <a:graphicData uri="http://schemas.openxmlformats.org/drawingml/2006/picture">
+                <pic:pic xmlns:pic="http://schemas.openxmlformats.org/drawingml/2006/picture">
+                  <pic:nvPicPr>
+                    <pic:cNvPr id="4" name="bibliopoleio_2.png"/>
+                    <pic:cNvPicPr/>
+                  </pic:nvPicPr>
+                  <pic:blipFill>
+                    <a:blip r:embed="rId9" cstate="print">
+                      <a:extLst>
+                        <a:ext uri="{28A0092B-C50C-407E-A947-70E740481C1C}">
+                          <a14:useLocalDpi xmlns:a14="http://schemas.microsoft.com/office/drawing/2010/main" val="0"/>
+                        </a:ext>
+                      </a:extLst>
+                    </a:blip>
+                    <a:stretch>
+                      <a:fillRect/>
+                    </a:stretch>
+                  </pic:blipFill>
+                  <pic:spPr>
+                    <a:xfrm>
+                      <a:off x="0" y="0"/>
+                      <a:ext cx="5943600" cy="1149350"/>
+                    </a:xfrm>
+                    <a:prstGeom prst="rect">
+                      <a:avLst/>
+                    </a:prstGeom>
+                  </pic:spPr>
+                </pic:pic>
+              </a:graphicData>
+            </a:graphic>
+          </wp:inline>
+        </w:drawing>
+      </w:r>
+    </w:p>
+    <w:p>
+      <w:pPr>
+        <w:pStyle w:val="Caption"/>
+        <w:rPr>
+          <w:lang w:val="el-GR"/>
+        </w:rPr>
+      </w:pPr>
+      <w:r>
+        <w:rPr>
+          <w:lang w:val="el-GR"/>
+        </w:rPr>
+        <w:t xml:space="preserve">Εικόνα </w:t>
+      </w:r>
+      <w:r>
+        <w:fldChar w:fldCharType="begin"/>
+      </w:r>
+      <w:r>
+        <w:rPr>
+          <w:lang w:val="el-GR"/>
+        </w:rPr>
+        <w:instrText xml:space="preserve"> </w:instrText>
+      </w:r>
+      <w:r>
+        <w:instrText>SEQ</w:instrText>
+      </w:r>
+      <w:r>
+        <w:rPr>
+          <w:lang w:val="el-GR"/>
+        </w:rPr>
+        <w:instrText xml:space="preserve"> Εικόνα \* </w:instrText>
+      </w:r>
+      <w:r>
+        <w:instrText>ARABIC</w:instrText>
+      </w:r>
+      <w:r>
+        <w:rPr>
+          <w:lang w:val="el-GR"/>
+        </w:rPr>
+        <w:instrText xml:space="preserve"> </w:instrText>
+      </w:r>
+      <w:r>
+        <w:fldChar w:fldCharType="separate"/>
+      </w:r>
+      <w:r>
+        <w:rPr>
+          <w:noProof/>
+          <w:lang w:val="el-GR"/>
+        </w:rPr>
+        <w:t>2</w:t>
+      </w:r>
+      <w:r>
+        <w:fldChar w:fldCharType="end"/>
+      </w:r>
+      <w:r>
+        <w:rPr>
+          <w:lang w:val="el-GR"/>
+        </w:rPr>
+        <w:t xml:space="preserve"> Διάγραμμα ιεραρχικής σχεδίασης δύσχρηστο για τον χρήστη</w:t>
+      </w:r>
+    </w:p>
+    <w:p>
+      <w:pPr>
+        <w:rPr>
+          <w:lang w:val="el-GR"/>
+        </w:rPr>
+      </w:pPr>
+      <w:r>
+        <w:rPr>
+          <w:lang w:val="el-GR"/>
+        </w:rPr>
+        <w:t xml:space="preserve">Ας μελετήσουμε τα παραπάνω διαγράμματα και τον λόγο που επιλέγουμε το </w:t>
+      </w:r>
+      <w:r>
+        <w:rPr>
+          <w:lang w:val="el-GR"/>
+        </w:rPr>
+        <w:t>πρώτο από τα δυο.</w:t>
+      </w:r>
+    </w:p>
+    <w:p>
+      <w:pPr>
+        <w:rPr>
+          <w:b/>
+          <w:lang w:val="el-GR"/>
+        </w:rPr>
+      </w:pPr>
+      <w:r>
+        <w:rPr>
+          <w:b/>
+          <w:lang w:val="el-GR"/>
+        </w:rPr>
+        <w:t>Πλοήγηση</w:t>
+      </w:r>
+    </w:p>
+    <w:p>
+      <w:pPr>
+        <w:rPr>
+          <w:lang w:val="el-GR"/>
+        </w:rPr>
+      </w:pPr>
+      <w:r>
+        <w:rPr>
+          <w:lang w:val="el-GR"/>
+        </w:rPr>
+        <w:t>Στη πρώτη σχεδίαση παρατηρούμε ότι με την είσοδο του χρήστη στη διαδικτυακή εφαρμογή, παρουσιάζεται μια πλούσια σελίδα με βιβλία και προσφορές. Αρχικά, επιλέγουμε στο πάνω μέρος της σελίδα να εμφανίσουμε μια λίστα προωθούμενων βιβλίων με εξώφυλλο, τιμή και περιγραφή. Αυτά τα βιβλία έχουν επιλεγεί από εκδότες, διαφημιστές αλλά και από διαχειριστές. Αμέσως μετά, παρέχεται μια λίστα διάσημων βιβλίων με εξώφυλλο και τιμή, με βάση τις επιλογές και τη δραστηριότητα του ίδιου ή άλλων χρηστών της υπηρεσία μας. Με αυτό το τρόπο, ο πελάτης έχει την ικανότητα να ανακαλύψει καινούργια βιβλία που πιθανώς θα επιθυμήσει να παραγγείλει.</w:t>
+      </w:r>
+    </w:p>
+    <w:p>
+      <w:pPr>
+        <w:rPr>
+          <w:lang w:val="el-GR"/>
+        </w:rPr>
+      </w:pPr>
+      <w:r>
+        <w:rPr>
+          <w:lang w:val="el-GR"/>
+        </w:rPr>
+        <w:lastRenderedPageBreak/>
+        <w:t xml:space="preserve">Επιπρόσθετα, η εφαρμογή εκτός από προωθούμενα και προτεινόμενα βιβλία, επιλέγει τη </w:t>
+      </w:r>
+      <w:r>
+        <w:rPr>
+          <w:lang w:val="el-GR"/>
+        </w:rPr>
+        <w:t xml:space="preserve">προβολή βιβλίων </w:t>
+      </w:r>
+      <w:r>
+        <w:rPr>
+          <w:lang w:val="el-GR"/>
+        </w:rPr>
+        <w:t xml:space="preserve">που είναι σε έκπτωση ή </w:t>
+      </w:r>
+      <w:r>
+        <w:rPr>
+          <w:lang w:val="el-GR"/>
+        </w:rPr>
+        <w:t xml:space="preserve">έχουν </w:t>
+      </w:r>
+      <w:r>
+        <w:rPr>
+          <w:lang w:val="el-GR"/>
+        </w:rPr>
+        <w:t>κάποια προσφορά. Εμφανίζεται το εξώφυλλο, η τιμή και η προσφορά που είναι σε εξέλιξη.</w:t>
+      </w:r>
       <w:bookmarkStart w:id="2" w:name="_GoBack"/>
       <w:bookmarkEnd w:id="2"/>
+    </w:p>
+    <w:p>
+      <w:pPr>
+        <w:spacing w:line="259" w:lineRule="auto"/>
+        <w:rPr>
+          <w:lang w:val="el-GR"/>
+        </w:rPr>
+      </w:pPr>
+      <w:r>
+        <w:rPr>
+          <w:lang w:val="el-GR"/>
+        </w:rPr>
+        <w:br w:type="page"/>
+      </w:r>
+    </w:p>
+    <w:p>
+      <w:pPr>
+        <w:pStyle w:val="Heading2"/>
+      </w:pPr>
+      <w:r>
+        <w:lastRenderedPageBreak/>
+        <w:t>Σύντομες σημειώσεις εκκίνησης</w:t>
+      </w:r>
+    </w:p>
+    <w:p>
+      <w:pPr>
+        <w:rPr>
+          <w:lang w:val="el-GR"/>
+        </w:rPr>
+      </w:pPr>
+      <w:r>
+        <w:rPr>
+          <w:lang w:val="el-GR"/>
+        </w:rPr>
+        <w:t xml:space="preserve">Το </w:t>
+      </w:r>
+      <w:r>
+        <w:t>online</w:t>
+      </w:r>
+      <w:r>
+        <w:rPr>
+          <w:lang w:val="el-GR"/>
+        </w:rPr>
+        <w:t xml:space="preserve"> </w:t>
+      </w:r>
+      <w:r>
+        <w:rPr>
+          <w:lang w:val="el-GR"/>
+        </w:rPr>
+        <w:t>σύστημα παραγγελιών βιβλιοπωλείου είναι μια διαδικτυακή εφαρμογή που σας δίνει τη δυνατότητα να αγοράσετε τα αγαπημένα σας βιβλία μέσα σε λίγα λεπτά. Πραγματοποιώντας ηλεκτρονικές παραγγελίες, εξασφαλίζεται ότι τα βιβλία που αγοράζετε θα φτάσουν με ασφάλεια στη θυρίδα της οικίας σας</w:t>
+      </w:r>
+      <w:r>
+        <w:rPr>
+          <w:lang w:val="el-GR"/>
+        </w:rPr>
+        <w:t>.</w:t>
+      </w:r>
+    </w:p>
+    <w:p>
+      <w:pPr>
+        <w:rPr>
+          <w:lang w:val="el-GR"/>
+        </w:rPr>
+      </w:pPr>
     </w:p>
     <w:p>
       <w:pPr>
@@ -1531,93 +1873,6 @@
                 <pic:pic xmlns:pic="http://schemas.openxmlformats.org/drawingml/2006/picture">
                   <pic:nvPicPr>
                     <pic:cNvPr id="1" name="BooksOnShelf.svg"/>
-                    <pic:cNvPicPr/>
-                  </pic:nvPicPr>
-                  <pic:blipFill>
-                    <a:blip r:embed="rId8">
-                      <a:extLst>
-                        <a:ext uri="{28A0092B-C50C-407E-A947-70E740481C1C}">
-                          <a14:useLocalDpi xmlns:a14="http://schemas.microsoft.com/office/drawing/2010/main" val="0"/>
-                        </a:ext>
-                        <a:ext uri="{96DAC541-7B7A-43D3-8B79-37D633B846F1}">
-                          <asvg:svgBlip xmlns:asvg="http://schemas.microsoft.com/office/drawing/2016/SVG/main" r:embed="rId9"/>
-                        </a:ext>
-                      </a:extLst>
-                    </a:blip>
-                    <a:stretch>
-                      <a:fillRect/>
-                    </a:stretch>
-                  </pic:blipFill>
-                  <pic:spPr>
-                    <a:xfrm>
-                      <a:off x="0" y="0"/>
-                      <a:ext cx="914400" cy="914400"/>
-                    </a:xfrm>
-                    <a:prstGeom prst="rect">
-                      <a:avLst/>
-                    </a:prstGeom>
-                  </pic:spPr>
-                </pic:pic>
-              </a:graphicData>
-            </a:graphic>
-          </wp:inline>
-        </w:drawing>
-      </w:r>
-      <w:r>
-        <w:rPr>
-          <w:sz w:val="28"/>
-          <w:lang w:val="el-GR"/>
-        </w:rPr>
-        <w:tab/>
-      </w:r>
-      <w:r>
-        <w:rPr>
-          <w:sz w:val="28"/>
-          <w:lang w:val="el-GR"/>
-        </w:rPr>
-        <w:t xml:space="preserve">Πλοήγηση και </w:t>
-      </w:r>
-      <w:r>
-        <w:rPr>
-          <w:sz w:val="28"/>
-          <w:lang w:val="el-GR"/>
-        </w:rPr>
-        <w:t>εξερεύνηση</w:t>
-      </w:r>
-      <w:r>
-        <w:rPr>
-          <w:sz w:val="28"/>
-          <w:lang w:val="el-GR"/>
-        </w:rPr>
-        <w:t xml:space="preserve"> νέων βιβλίων</w:t>
-      </w:r>
-    </w:p>
-    <w:p>
-      <w:pPr>
-        <w:rPr>
-          <w:sz w:val="28"/>
-          <w:lang w:val="el-GR"/>
-        </w:rPr>
-      </w:pPr>
-      <w:r>
-        <w:rPr>
-          <w:noProof/>
-          <w:position w:val="-60"/>
-          <w:lang w:val="el-GR"/>
-        </w:rPr>
-        <w:drawing>
-          <wp:inline distT="0" distB="0" distL="0" distR="0" wp14:anchorId="23B6C946" wp14:editId="59E0DD37">
-            <wp:extent cx="914400" cy="914400"/>
-            <wp:effectExtent l="0" t="0" r="0" b="0"/>
-            <wp:docPr id="18" name="Graphic 18" descr="Open Book"/>
-            <wp:cNvGraphicFramePr>
-              <a:graphicFrameLocks xmlns:a="http://schemas.openxmlformats.org/drawingml/2006/main" noChangeAspect="1"/>
-            </wp:cNvGraphicFramePr>
-            <a:graphic xmlns:a="http://schemas.openxmlformats.org/drawingml/2006/main">
-              <a:graphicData uri="http://schemas.openxmlformats.org/drawingml/2006/picture">
-                <pic:pic xmlns:pic="http://schemas.openxmlformats.org/drawingml/2006/picture">
-                  <pic:nvPicPr>
-                    <pic:cNvPr id="18" name="OpenBook.svg"/>
                     <pic:cNvPicPr/>
                   </pic:nvPicPr>
                   <pic:blipFill>
@@ -1652,6 +1907,7 @@
       </w:r>
       <w:r>
         <w:rPr>
+          <w:sz w:val="28"/>
           <w:lang w:val="el-GR"/>
         </w:rPr>
         <w:tab/>
@@ -1661,14 +1917,21 @@
           <w:sz w:val="28"/>
           <w:lang w:val="el-GR"/>
         </w:rPr>
-        <w:t xml:space="preserve">Επισκόπηση </w:t>
+        <w:t xml:space="preserve">Πλοήγηση και </w:t>
       </w:r>
       <w:r>
         <w:rPr>
           <w:sz w:val="28"/>
           <w:lang w:val="el-GR"/>
         </w:rPr>
-        <w:t>πρώτων σελίδων</w:t>
+        <w:t>εξερεύνηση</w:t>
+      </w:r>
+      <w:r>
+        <w:rPr>
+          <w:sz w:val="28"/>
+          <w:lang w:val="el-GR"/>
+        </w:rPr>
+        <w:t xml:space="preserve"> νέων βιβλίων</w:t>
       </w:r>
     </w:p>
     <w:p>
@@ -1685,10 +1948,10 @@
           <w:lang w:val="el-GR"/>
         </w:rPr>
         <w:drawing>
-          <wp:inline distT="0" distB="0" distL="0" distR="0" wp14:anchorId="725D3FB1" wp14:editId="77226DC0">
+          <wp:inline distT="0" distB="0" distL="0" distR="0" wp14:anchorId="23B6C946" wp14:editId="59E0DD37">
             <wp:extent cx="914400" cy="914400"/>
             <wp:effectExtent l="0" t="0" r="0" b="0"/>
-            <wp:docPr id="19" name="Graphic 19" descr="Tag"/>
+            <wp:docPr id="18" name="Graphic 18" descr="Open Book"/>
             <wp:cNvGraphicFramePr>
               <a:graphicFrameLocks xmlns:a="http://schemas.openxmlformats.org/drawingml/2006/main" noChangeAspect="1"/>
             </wp:cNvGraphicFramePr>
@@ -1696,7 +1959,7 @@
               <a:graphicData uri="http://schemas.openxmlformats.org/drawingml/2006/picture">
                 <pic:pic xmlns:pic="http://schemas.openxmlformats.org/drawingml/2006/picture">
                   <pic:nvPicPr>
-                    <pic:cNvPr id="19" name="Tag.svg"/>
+                    <pic:cNvPr id="18" name="OpenBook.svg"/>
                     <pic:cNvPicPr/>
                   </pic:nvPicPr>
                   <pic:blipFill>
@@ -1740,14 +2003,14 @@
           <w:sz w:val="28"/>
           <w:lang w:val="el-GR"/>
         </w:rPr>
-        <w:t xml:space="preserve">Ενημέρωση για </w:t>
+        <w:t xml:space="preserve">Επισκόπηση </w:t>
       </w:r>
       <w:r>
         <w:rPr>
           <w:sz w:val="28"/>
           <w:lang w:val="el-GR"/>
         </w:rPr>
-        <w:t>προσφορές και εκπτώσεις</w:t>
+        <w:t>πρώτων σελίδων</w:t>
       </w:r>
     </w:p>
     <w:p>
@@ -1764,10 +2027,10 @@
           <w:lang w:val="el-GR"/>
         </w:rPr>
         <w:drawing>
-          <wp:inline distT="0" distB="0" distL="0" distR="0" wp14:anchorId="7244B3D1" wp14:editId="0966D039">
+          <wp:inline distT="0" distB="0" distL="0" distR="0" wp14:anchorId="725D3FB1" wp14:editId="77226DC0">
             <wp:extent cx="914400" cy="914400"/>
             <wp:effectExtent l="0" t="0" r="0" b="0"/>
-            <wp:docPr id="20" name="Graphic 20" descr="Bar chart"/>
+            <wp:docPr id="19" name="Graphic 19" descr="Tag"/>
             <wp:cNvGraphicFramePr>
               <a:graphicFrameLocks xmlns:a="http://schemas.openxmlformats.org/drawingml/2006/main" noChangeAspect="1"/>
             </wp:cNvGraphicFramePr>
@@ -1775,7 +2038,7 @@
               <a:graphicData uri="http://schemas.openxmlformats.org/drawingml/2006/picture">
                 <pic:pic xmlns:pic="http://schemas.openxmlformats.org/drawingml/2006/picture">
                   <pic:nvPicPr>
-                    <pic:cNvPr id="20" name="BarChart_LTR.svg"/>
+                    <pic:cNvPr id="19" name="Tag.svg"/>
                     <pic:cNvPicPr/>
                   </pic:nvPicPr>
                   <pic:blipFill>
@@ -1819,12 +2082,20 @@
           <w:sz w:val="28"/>
           <w:lang w:val="el-GR"/>
         </w:rPr>
-        <w:t>Θετικές και αρνητικές κριτικές χρηστών</w:t>
-      </w:r>
-    </w:p>
-    <w:p>
-      <w:pPr>
-        <w:rPr>
+        <w:t xml:space="preserve">Ενημέρωση για </w:t>
+      </w:r>
+      <w:r>
+        <w:rPr>
+          <w:sz w:val="28"/>
+          <w:lang w:val="el-GR"/>
+        </w:rPr>
+        <w:t>προσφορές και εκπτώσεις</w:t>
+      </w:r>
+    </w:p>
+    <w:p>
+      <w:pPr>
+        <w:rPr>
+          <w:sz w:val="28"/>
           <w:lang w:val="el-GR"/>
         </w:rPr>
       </w:pPr>
@@ -1835,10 +2106,10 @@
           <w:lang w:val="el-GR"/>
         </w:rPr>
         <w:drawing>
-          <wp:inline distT="0" distB="0" distL="0" distR="0" wp14:anchorId="5DEB4CA0" wp14:editId="17ED2656">
+          <wp:inline distT="0" distB="0" distL="0" distR="0" wp14:anchorId="7244B3D1" wp14:editId="0966D039">
             <wp:extent cx="914400" cy="914400"/>
             <wp:effectExtent l="0" t="0" r="0" b="0"/>
-            <wp:docPr id="21" name="Graphic 21" descr="Shopping cart"/>
+            <wp:docPr id="20" name="Graphic 20" descr="Bar chart"/>
             <wp:cNvGraphicFramePr>
               <a:graphicFrameLocks xmlns:a="http://schemas.openxmlformats.org/drawingml/2006/main" noChangeAspect="1"/>
             </wp:cNvGraphicFramePr>
@@ -1846,7 +2117,7 @@
               <a:graphicData uri="http://schemas.openxmlformats.org/drawingml/2006/picture">
                 <pic:pic xmlns:pic="http://schemas.openxmlformats.org/drawingml/2006/picture">
                   <pic:nvPicPr>
-                    <pic:cNvPr id="21" name="ShoppingCart.svg"/>
+                    <pic:cNvPr id="20" name="BarChart_LTR.svg"/>
                     <pic:cNvPicPr/>
                   </pic:nvPicPr>
                   <pic:blipFill>
@@ -1890,11 +2161,82 @@
           <w:sz w:val="28"/>
           <w:lang w:val="el-GR"/>
         </w:rPr>
+        <w:t>Θετικές και αρνητικές κριτικές χρηστών</w:t>
+      </w:r>
+    </w:p>
+    <w:p>
+      <w:pPr>
+        <w:rPr>
+          <w:lang w:val="el-GR"/>
+        </w:rPr>
+      </w:pPr>
+      <w:r>
+        <w:rPr>
+          <w:noProof/>
+          <w:position w:val="-60"/>
+          <w:lang w:val="el-GR"/>
+        </w:rPr>
+        <w:drawing>
+          <wp:inline distT="0" distB="0" distL="0" distR="0" wp14:anchorId="5DEB4CA0" wp14:editId="17ED2656">
+            <wp:extent cx="914400" cy="914400"/>
+            <wp:effectExtent l="0" t="0" r="0" b="0"/>
+            <wp:docPr id="21" name="Graphic 21" descr="Shopping cart"/>
+            <wp:cNvGraphicFramePr>
+              <a:graphicFrameLocks xmlns:a="http://schemas.openxmlformats.org/drawingml/2006/main" noChangeAspect="1"/>
+            </wp:cNvGraphicFramePr>
+            <a:graphic xmlns:a="http://schemas.openxmlformats.org/drawingml/2006/main">
+              <a:graphicData uri="http://schemas.openxmlformats.org/drawingml/2006/picture">
+                <pic:pic xmlns:pic="http://schemas.openxmlformats.org/drawingml/2006/picture">
+                  <pic:nvPicPr>
+                    <pic:cNvPr id="21" name="ShoppingCart.svg"/>
+                    <pic:cNvPicPr/>
+                  </pic:nvPicPr>
+                  <pic:blipFill>
+                    <a:blip r:embed="rId18">
+                      <a:extLst>
+                        <a:ext uri="{28A0092B-C50C-407E-A947-70E740481C1C}">
+                          <a14:useLocalDpi xmlns:a14="http://schemas.microsoft.com/office/drawing/2010/main" val="0"/>
+                        </a:ext>
+                        <a:ext uri="{96DAC541-7B7A-43D3-8B79-37D633B846F1}">
+                          <asvg:svgBlip xmlns:asvg="http://schemas.microsoft.com/office/drawing/2016/SVG/main" r:embed="rId19"/>
+                        </a:ext>
+                      </a:extLst>
+                    </a:blip>
+                    <a:stretch>
+                      <a:fillRect/>
+                    </a:stretch>
+                  </pic:blipFill>
+                  <pic:spPr>
+                    <a:xfrm>
+                      <a:off x="0" y="0"/>
+                      <a:ext cx="914400" cy="914400"/>
+                    </a:xfrm>
+                    <a:prstGeom prst="rect">
+                      <a:avLst/>
+                    </a:prstGeom>
+                  </pic:spPr>
+                </pic:pic>
+              </a:graphicData>
+            </a:graphic>
+          </wp:inline>
+        </w:drawing>
+      </w:r>
+      <w:r>
+        <w:rPr>
+          <w:lang w:val="el-GR"/>
+        </w:rPr>
+        <w:tab/>
+      </w:r>
+      <w:r>
+        <w:rPr>
+          <w:sz w:val="28"/>
+          <w:lang w:val="el-GR"/>
+        </w:rPr>
         <w:t>Λογαριασμός με εύχρηστο καλάθι αγορών</w:t>
       </w:r>
     </w:p>
     <w:sectPr>
-      <w:footerReference w:type="default" r:id="rId18"/>
+      <w:footerReference w:type="default" r:id="rId20"/>
       <w:pgSz w:w="12240" w:h="15840"/>
       <w:pgMar w:top="1440" w:right="1440" w:bottom="1440" w:left="1440" w:header="720" w:footer="720" w:gutter="0"/>
       <w:cols w:space="720"/>
@@ -3701,7 +4043,7 @@
 </file>
 
 <file path=customXml/itemProps1.xml><?xml version="1.0" encoding="utf-8"?>
-<ds:datastoreItem xmlns:ds="http://schemas.openxmlformats.org/officeDocument/2006/customXml" ds:itemID="{81618CF1-A020-44DA-AA93-D3C318C78478}">
+<ds:datastoreItem xmlns:ds="http://schemas.openxmlformats.org/officeDocument/2006/customXml" ds:itemID="{91528CF8-CABE-45C0-89AD-CC77025CEAFF}">
   <ds:schemaRefs>
     <ds:schemaRef ds:uri="http://schemas.openxmlformats.org/officeDocument/2006/bibliography"/>
   </ds:schemaRefs>

</xml_diff>

<commit_message>
Add manuals and update diagrams
</commit_message>
<xml_diff>
--- a/document.docx
+++ b/document.docx
@@ -1480,13 +1480,12 @@
       <w:r>
         <w:rPr>
           <w:noProof/>
-          <w:lang w:val="el-GR"/>
         </w:rPr>
         <w:drawing>
-          <wp:inline distT="0" distB="0" distL="0" distR="0" wp14:anchorId="63979B74" wp14:editId="7A1BC346">
-            <wp:extent cx="5943600" cy="796290"/>
-            <wp:effectExtent l="0" t="0" r="0" b="3810"/>
-            <wp:docPr id="2" name="Picture 2"/>
+          <wp:inline distT="0" distB="0" distL="0" distR="0" wp14:anchorId="05582D14" wp14:editId="4109FD54">
+            <wp:extent cx="5943600" cy="695325"/>
+            <wp:effectExtent l="0" t="0" r="0" b="9525"/>
+            <wp:docPr id="3" name="Picture 3"/>
             <wp:cNvGraphicFramePr>
               <a:graphicFrameLocks xmlns:a="http://schemas.openxmlformats.org/drawingml/2006/main" noChangeAspect="1"/>
             </wp:cNvGraphicFramePr>
@@ -1494,7 +1493,7 @@
               <a:graphicData uri="http://schemas.openxmlformats.org/drawingml/2006/picture">
                 <pic:pic xmlns:pic="http://schemas.openxmlformats.org/drawingml/2006/picture">
                   <pic:nvPicPr>
-                    <pic:cNvPr id="2" name="bibliopoleio.png"/>
+                    <pic:cNvPr id="3" name="bibliopoleio.png"/>
                     <pic:cNvPicPr/>
                   </pic:nvPicPr>
                   <pic:blipFill>
@@ -1512,7 +1511,7 @@
                   <pic:spPr>
                     <a:xfrm>
                       <a:off x="0" y="0"/>
-                      <a:ext cx="5943600" cy="796290"/>
+                      <a:ext cx="5943600" cy="695325"/>
                     </a:xfrm>
                     <a:prstGeom prst="rect">
                       <a:avLst/>
@@ -1532,22 +1531,70 @@
           <w:lang w:val="el-GR"/>
         </w:rPr>
       </w:pPr>
-      <w:proofErr w:type="spellStart"/>
-      <w:r>
-        <w:t>Εικόν</w:t>
-      </w:r>
-      <w:proofErr w:type="spellEnd"/>
-      <w:r>
-        <w:t xml:space="preserve">α </w:t>
-      </w:r>
-      <w:fldSimple w:instr=" SEQ Εικόνα \* ARABIC ">
-        <w:r>
-          <w:rPr>
-            <w:noProof/>
-          </w:rPr>
-          <w:t>1</w:t>
-        </w:r>
-      </w:fldSimple>
+      <w:r>
+        <w:rPr>
+          <w:lang w:val="el-GR"/>
+        </w:rPr>
+        <w:t xml:space="preserve">Εικόνα </w:t>
+      </w:r>
+      <w:r>
+        <w:rPr>
+          <w:noProof/>
+        </w:rPr>
+        <w:fldChar w:fldCharType="begin"/>
+      </w:r>
+      <w:r>
+        <w:rPr>
+          <w:noProof/>
+          <w:lang w:val="el-GR"/>
+        </w:rPr>
+        <w:instrText xml:space="preserve"> </w:instrText>
+      </w:r>
+      <w:r>
+        <w:rPr>
+          <w:noProof/>
+        </w:rPr>
+        <w:instrText>SEQ</w:instrText>
+      </w:r>
+      <w:r>
+        <w:rPr>
+          <w:noProof/>
+          <w:lang w:val="el-GR"/>
+        </w:rPr>
+        <w:instrText xml:space="preserve"> Εικόνα \* </w:instrText>
+      </w:r>
+      <w:r>
+        <w:rPr>
+          <w:noProof/>
+        </w:rPr>
+        <w:instrText>ARABIC</w:instrText>
+      </w:r>
+      <w:r>
+        <w:rPr>
+          <w:noProof/>
+          <w:lang w:val="el-GR"/>
+        </w:rPr>
+        <w:instrText xml:space="preserve"> </w:instrText>
+      </w:r>
+      <w:r>
+        <w:rPr>
+          <w:noProof/>
+        </w:rPr>
+        <w:fldChar w:fldCharType="separate"/>
+      </w:r>
+      <w:r>
+        <w:rPr>
+          <w:noProof/>
+          <w:lang w:val="el-GR"/>
+        </w:rPr>
+        <w:t>1</w:t>
+      </w:r>
+      <w:r>
+        <w:rPr>
+          <w:noProof/>
+        </w:rPr>
+        <w:fldChar w:fldCharType="end"/>
+      </w:r>
       <w:r>
         <w:rPr>
           <w:lang w:val="el-GR"/>
@@ -1577,10 +1624,10 @@
           <w:noProof/>
         </w:rPr>
         <w:drawing>
-          <wp:inline distT="0" distB="0" distL="0" distR="0" wp14:anchorId="5BE98472" wp14:editId="6108112E">
-            <wp:extent cx="5943600" cy="1149350"/>
+          <wp:inline distT="0" distB="0" distL="0" distR="0" wp14:anchorId="4D35D1A4" wp14:editId="5154BA8C">
+            <wp:extent cx="5943600" cy="953135"/>
             <wp:effectExtent l="0" t="0" r="0" b="0"/>
-            <wp:docPr id="4" name="Picture 4"/>
+            <wp:docPr id="5" name="Picture 5"/>
             <wp:cNvGraphicFramePr>
               <a:graphicFrameLocks xmlns:a="http://schemas.openxmlformats.org/drawingml/2006/main" noChangeAspect="1"/>
             </wp:cNvGraphicFramePr>
@@ -1588,7 +1635,7 @@
               <a:graphicData uri="http://schemas.openxmlformats.org/drawingml/2006/picture">
                 <pic:pic xmlns:pic="http://schemas.openxmlformats.org/drawingml/2006/picture">
                   <pic:nvPicPr>
-                    <pic:cNvPr id="4" name="bibliopoleio_2.png"/>
+                    <pic:cNvPr id="5" name="bibliopoleio_2.png"/>
                     <pic:cNvPicPr/>
                   </pic:nvPicPr>
                   <pic:blipFill>
@@ -1606,7 +1653,7 @@
                   <pic:spPr>
                     <a:xfrm>
                       <a:off x="0" y="0"/>
-                      <a:ext cx="5943600" cy="1149350"/>
+                      <a:ext cx="5943600" cy="953135"/>
                     </a:xfrm>
                     <a:prstGeom prst="rect">
                       <a:avLst/>
@@ -1700,74 +1747,6 @@
     </w:p>
     <w:p>
       <w:pPr>
-        <w:rPr>
-          <w:b/>
-          <w:lang w:val="el-GR"/>
-        </w:rPr>
-      </w:pPr>
-      <w:r>
-        <w:rPr>
-          <w:b/>
-          <w:lang w:val="el-GR"/>
-        </w:rPr>
-        <w:t>Πλοήγηση</w:t>
-      </w:r>
-    </w:p>
-    <w:p>
-      <w:pPr>
-        <w:rPr>
-          <w:lang w:val="el-GR"/>
-        </w:rPr>
-      </w:pPr>
-      <w:r>
-        <w:rPr>
-          <w:lang w:val="el-GR"/>
-        </w:rPr>
-        <w:t>Στη πρώτη σχεδίαση παρατηρούμε ότι με την είσοδο του χρήστη στη διαδικτυακή εφαρμογή, παρουσιάζεται μια πλούσια σελίδα με βιβλία και προσφορές. Αρχικά, επιλέγουμε στο πάνω μέρος της σελίδα να εμφανίσουμε μια λίστα προωθούμενων βιβλίων με εξώφυλλο, τιμή και περιγραφή. Αυτά τα βιβλία έχουν επιλεγεί από εκδότες, διαφημιστές αλλά και από διαχειριστές. Αμέσως μετά, παρέχεται μια λίστα διάσημων βιβλίων με εξώφυλλο και τιμή, με βάση τις επιλογές και τη δραστηριότητα του ίδιου ή άλλων χρηστών της υπηρεσία μας. Με αυτό το τρόπο, ο πελάτης έχει την ικανότητα να ανακαλύψει καινούργια βιβλία που πιθανώς θα επιθυμήσει να παραγγείλει.</w:t>
-      </w:r>
-    </w:p>
-    <w:p>
-      <w:pPr>
-        <w:rPr>
-          <w:lang w:val="el-GR"/>
-        </w:rPr>
-      </w:pPr>
-      <w:r>
-        <w:rPr>
-          <w:lang w:val="el-GR"/>
-        </w:rPr>
-        <w:lastRenderedPageBreak/>
-        <w:t xml:space="preserve">Επιπρόσθετα, η εφαρμογή εκτός από προωθούμενα και προτεινόμενα βιβλία, επιλέγει τη </w:t>
-      </w:r>
-      <w:r>
-        <w:rPr>
-          <w:lang w:val="el-GR"/>
-        </w:rPr>
-        <w:t xml:space="preserve">προβολή βιβλίων </w:t>
-      </w:r>
-      <w:r>
-        <w:rPr>
-          <w:lang w:val="el-GR"/>
-        </w:rPr>
-        <w:t xml:space="preserve">που είναι σε έκπτωση ή </w:t>
-      </w:r>
-      <w:r>
-        <w:rPr>
-          <w:lang w:val="el-GR"/>
-        </w:rPr>
-        <w:t xml:space="preserve">έχουν </w:t>
-      </w:r>
-      <w:r>
-        <w:rPr>
-          <w:lang w:val="el-GR"/>
-        </w:rPr>
-        <w:t>κάποια προσφορά. Εμφανίζεται το εξώφυλλο, η τιμή και η προσφορά που είναι σε εξέλιξη.</w:t>
-      </w:r>
-      <w:bookmarkStart w:id="2" w:name="_GoBack"/>
-      <w:bookmarkEnd w:id="2"/>
-    </w:p>
-    <w:p>
-      <w:pPr>
         <w:spacing w:line="259" w:lineRule="auto"/>
         <w:rPr>
           <w:lang w:val="el-GR"/>
@@ -1814,7 +1793,31 @@
         <w:rPr>
           <w:lang w:val="el-GR"/>
         </w:rPr>
-        <w:t>σύστημα παραγγελιών βιβλιοπωλείου είναι μια διαδικτυακή εφαρμογή που σας δίνει τη δυνατότητα να αγοράσετε τα αγαπημένα σας βιβλία μέσα σε λίγα λεπτά. Πραγματοποιώντας ηλεκτρονικές παραγγελίες, εξασφαλίζεται ότι τα βιβλία που αγοράζετε θα φτάσουν με ασφάλεια στη θυρίδα της οικίας σας</w:t>
+        <w:t xml:space="preserve">σύστημα παραγγελιών </w:t>
+      </w:r>
+      <w:r>
+        <w:rPr>
+          <w:lang w:val="el-GR"/>
+        </w:rPr>
+        <w:t>από βιβλιοπωλείο</w:t>
+      </w:r>
+      <w:r>
+        <w:rPr>
+          <w:lang w:val="el-GR"/>
+        </w:rPr>
+        <w:t xml:space="preserve"> είναι μια </w:t>
+      </w:r>
+      <w:r>
+        <w:rPr>
+          <w:lang w:val="el-GR"/>
+        </w:rPr>
+        <w:t>προηγμένη</w:t>
+      </w:r>
+      <w:r>
+        <w:rPr>
+          <w:lang w:val="el-GR"/>
+        </w:rPr>
+        <w:t xml:space="preserve"> εφαρμογή που σας δίνει τη δυνατότητα να αγοράσετε τα αγαπημένα σας βιβλία μέσα σε λίγα λεπτά. Πραγματοποιώντας ηλεκτρονικές παραγγελίες, εξασφαλίζεται ότι τα βιβλία που αγοράζετε θα φτάσουν με ασφάλεια στη θυρίδα της οικίας σας</w:t>
       </w:r>
       <w:r>
         <w:rPr>
@@ -2167,6 +2170,7 @@
     <w:p>
       <w:pPr>
         <w:rPr>
+          <w:sz w:val="28"/>
           <w:lang w:val="el-GR"/>
         </w:rPr>
       </w:pPr>
@@ -2235,8 +2239,1521 @@
         <w:t>Λογαριασμός με εύχρηστο καλάθι αγορών</w:t>
       </w:r>
     </w:p>
+    <w:p>
+      <w:pPr>
+        <w:spacing w:line="259" w:lineRule="auto"/>
+        <w:rPr>
+          <w:sz w:val="28"/>
+          <w:lang w:val="el-GR"/>
+        </w:rPr>
+      </w:pPr>
+      <w:r>
+        <w:rPr>
+          <w:sz w:val="28"/>
+          <w:lang w:val="el-GR"/>
+        </w:rPr>
+        <w:br w:type="page"/>
+      </w:r>
+    </w:p>
+    <w:p>
+      <w:pPr>
+        <w:pStyle w:val="Heading2"/>
+      </w:pPr>
+      <w:r>
+        <w:lastRenderedPageBreak/>
+        <w:t>Εγχειρίδιο σύντομης αναφοράς</w:t>
+      </w:r>
+    </w:p>
+    <w:p>
+      <w:pPr>
+        <w:rPr>
+          <w:lang w:val="el-GR"/>
+        </w:rPr>
+      </w:pPr>
+      <w:r>
+        <w:rPr>
+          <w:lang w:val="el-GR"/>
+        </w:rPr>
+        <w:t xml:space="preserve">Το </w:t>
+      </w:r>
+      <w:proofErr w:type="spellStart"/>
+      <w:r>
+        <w:rPr>
+          <w:lang w:val="el-GR"/>
+        </w:rPr>
+        <w:t>online</w:t>
+      </w:r>
+      <w:proofErr w:type="spellEnd"/>
+      <w:r>
+        <w:rPr>
+          <w:lang w:val="el-GR"/>
+        </w:rPr>
+        <w:t xml:space="preserve"> σύστημα παραγγελιών από βιβλιοπωλείο είναι μια προηγμένη εφαρμογή που σας δίνει τη δυνατότητα να αγοράσετε τα αγαπημένα σας βιβλία μέσα σε λίγα λεπτά.</w:t>
+      </w:r>
+      <w:r>
+        <w:rPr>
+          <w:lang w:val="el-GR"/>
+        </w:rPr>
+        <w:t xml:space="preserve"> Ας δούμε τις λειτουργίες που προσφέρονται και που βρίσκεται η κάθε πληροφορία.</w:t>
+      </w:r>
+    </w:p>
+    <w:p>
+      <w:pPr>
+        <w:rPr>
+          <w:lang w:val="el-GR"/>
+        </w:rPr>
+      </w:pPr>
+    </w:p>
+    <w:p>
+      <w:pPr>
+        <w:jc w:val="center"/>
+        <w:rPr>
+          <w:lang w:val="el-GR"/>
+        </w:rPr>
+      </w:pPr>
+      <w:r>
+        <w:rPr>
+          <w:noProof/>
+          <w:spacing w:val="116"/>
+          <w:position w:val="-60"/>
+          <w:lang w:val="el-GR"/>
+        </w:rPr>
+        <w:drawing>
+          <wp:inline distT="0" distB="0" distL="0" distR="0" wp14:anchorId="2A3C3E86" wp14:editId="64376395">
+            <wp:extent cx="914400" cy="914400"/>
+            <wp:effectExtent l="0" t="0" r="0" b="0"/>
+            <wp:docPr id="12" name="Graphic 12" descr="Books on Shelf"/>
+            <wp:cNvGraphicFramePr>
+              <a:graphicFrameLocks xmlns:a="http://schemas.openxmlformats.org/drawingml/2006/main" noChangeAspect="1"/>
+            </wp:cNvGraphicFramePr>
+            <a:graphic xmlns:a="http://schemas.openxmlformats.org/drawingml/2006/main">
+              <a:graphicData uri="http://schemas.openxmlformats.org/drawingml/2006/picture">
+                <pic:pic xmlns:pic="http://schemas.openxmlformats.org/drawingml/2006/picture">
+                  <pic:nvPicPr>
+                    <pic:cNvPr id="1" name="BooksOnShelf.svg"/>
+                    <pic:cNvPicPr/>
+                  </pic:nvPicPr>
+                  <pic:blipFill>
+                    <a:blip r:embed="rId10">
+                      <a:extLst>
+                        <a:ext uri="{28A0092B-C50C-407E-A947-70E740481C1C}">
+                          <a14:useLocalDpi xmlns:a14="http://schemas.microsoft.com/office/drawing/2010/main" val="0"/>
+                        </a:ext>
+                        <a:ext uri="{96DAC541-7B7A-43D3-8B79-37D633B846F1}">
+                          <asvg:svgBlip xmlns:asvg="http://schemas.microsoft.com/office/drawing/2016/SVG/main" r:embed="rId11"/>
+                        </a:ext>
+                      </a:extLst>
+                    </a:blip>
+                    <a:stretch>
+                      <a:fillRect/>
+                    </a:stretch>
+                  </pic:blipFill>
+                  <pic:spPr>
+                    <a:xfrm>
+                      <a:off x="0" y="0"/>
+                      <a:ext cx="914400" cy="914400"/>
+                    </a:xfrm>
+                    <a:prstGeom prst="rect">
+                      <a:avLst/>
+                    </a:prstGeom>
+                  </pic:spPr>
+                </pic:pic>
+              </a:graphicData>
+            </a:graphic>
+          </wp:inline>
+        </w:drawing>
+      </w:r>
+      <w:r>
+        <w:rPr>
+          <w:noProof/>
+          <w:position w:val="-60"/>
+          <w:lang w:val="el-GR"/>
+        </w:rPr>
+        <w:drawing>
+          <wp:inline distT="0" distB="0" distL="0" distR="0" wp14:anchorId="5DC1B5F6" wp14:editId="6B6E858B">
+            <wp:extent cx="914400" cy="914400"/>
+            <wp:effectExtent l="0" t="0" r="0" b="0"/>
+            <wp:docPr id="13" name="Graphic 13" descr="Open Book"/>
+            <wp:cNvGraphicFramePr>
+              <a:graphicFrameLocks xmlns:a="http://schemas.openxmlformats.org/drawingml/2006/main" noChangeAspect="1"/>
+            </wp:cNvGraphicFramePr>
+            <a:graphic xmlns:a="http://schemas.openxmlformats.org/drawingml/2006/main">
+              <a:graphicData uri="http://schemas.openxmlformats.org/drawingml/2006/picture">
+                <pic:pic xmlns:pic="http://schemas.openxmlformats.org/drawingml/2006/picture">
+                  <pic:nvPicPr>
+                    <pic:cNvPr id="18" name="OpenBook.svg"/>
+                    <pic:cNvPicPr/>
+                  </pic:nvPicPr>
+                  <pic:blipFill>
+                    <a:blip r:embed="rId12">
+                      <a:extLst>
+                        <a:ext uri="{28A0092B-C50C-407E-A947-70E740481C1C}">
+                          <a14:useLocalDpi xmlns:a14="http://schemas.microsoft.com/office/drawing/2010/main" val="0"/>
+                        </a:ext>
+                        <a:ext uri="{96DAC541-7B7A-43D3-8B79-37D633B846F1}">
+                          <asvg:svgBlip xmlns:asvg="http://schemas.microsoft.com/office/drawing/2016/SVG/main" r:embed="rId13"/>
+                        </a:ext>
+                      </a:extLst>
+                    </a:blip>
+                    <a:stretch>
+                      <a:fillRect/>
+                    </a:stretch>
+                  </pic:blipFill>
+                  <pic:spPr>
+                    <a:xfrm>
+                      <a:off x="0" y="0"/>
+                      <a:ext cx="914400" cy="914400"/>
+                    </a:xfrm>
+                    <a:prstGeom prst="rect">
+                      <a:avLst/>
+                    </a:prstGeom>
+                  </pic:spPr>
+                </pic:pic>
+              </a:graphicData>
+            </a:graphic>
+          </wp:inline>
+        </w:drawing>
+      </w:r>
+      <w:r>
+        <w:rPr>
+          <w:noProof/>
+          <w:position w:val="-60"/>
+          <w:lang w:val="el-GR"/>
+        </w:rPr>
+        <w:drawing>
+          <wp:inline distT="0" distB="0" distL="0" distR="0" wp14:anchorId="59F8BDA4" wp14:editId="36901512">
+            <wp:extent cx="914400" cy="914400"/>
+            <wp:effectExtent l="0" t="0" r="0" b="0"/>
+            <wp:docPr id="14" name="Graphic 14" descr="Tag"/>
+            <wp:cNvGraphicFramePr>
+              <a:graphicFrameLocks xmlns:a="http://schemas.openxmlformats.org/drawingml/2006/main" noChangeAspect="1"/>
+            </wp:cNvGraphicFramePr>
+            <a:graphic xmlns:a="http://schemas.openxmlformats.org/drawingml/2006/main">
+              <a:graphicData uri="http://schemas.openxmlformats.org/drawingml/2006/picture">
+                <pic:pic xmlns:pic="http://schemas.openxmlformats.org/drawingml/2006/picture">
+                  <pic:nvPicPr>
+                    <pic:cNvPr id="19" name="Tag.svg"/>
+                    <pic:cNvPicPr/>
+                  </pic:nvPicPr>
+                  <pic:blipFill>
+                    <a:blip r:embed="rId14">
+                      <a:extLst>
+                        <a:ext uri="{28A0092B-C50C-407E-A947-70E740481C1C}">
+                          <a14:useLocalDpi xmlns:a14="http://schemas.microsoft.com/office/drawing/2010/main" val="0"/>
+                        </a:ext>
+                        <a:ext uri="{96DAC541-7B7A-43D3-8B79-37D633B846F1}">
+                          <asvg:svgBlip xmlns:asvg="http://schemas.microsoft.com/office/drawing/2016/SVG/main" r:embed="rId15"/>
+                        </a:ext>
+                      </a:extLst>
+                    </a:blip>
+                    <a:stretch>
+                      <a:fillRect/>
+                    </a:stretch>
+                  </pic:blipFill>
+                  <pic:spPr>
+                    <a:xfrm>
+                      <a:off x="0" y="0"/>
+                      <a:ext cx="914400" cy="914400"/>
+                    </a:xfrm>
+                    <a:prstGeom prst="rect">
+                      <a:avLst/>
+                    </a:prstGeom>
+                  </pic:spPr>
+                </pic:pic>
+              </a:graphicData>
+            </a:graphic>
+          </wp:inline>
+        </w:drawing>
+      </w:r>
+      <w:r>
+        <w:rPr>
+          <w:noProof/>
+          <w:position w:val="-60"/>
+          <w:lang w:val="el-GR"/>
+        </w:rPr>
+        <w:drawing>
+          <wp:inline distT="0" distB="0" distL="0" distR="0" wp14:anchorId="5B3E145C" wp14:editId="779FE6A9">
+            <wp:extent cx="914400" cy="914400"/>
+            <wp:effectExtent l="0" t="0" r="0" b="0"/>
+            <wp:docPr id="15" name="Graphic 15" descr="Bar chart"/>
+            <wp:cNvGraphicFramePr>
+              <a:graphicFrameLocks xmlns:a="http://schemas.openxmlformats.org/drawingml/2006/main" noChangeAspect="1"/>
+            </wp:cNvGraphicFramePr>
+            <a:graphic xmlns:a="http://schemas.openxmlformats.org/drawingml/2006/main">
+              <a:graphicData uri="http://schemas.openxmlformats.org/drawingml/2006/picture">
+                <pic:pic xmlns:pic="http://schemas.openxmlformats.org/drawingml/2006/picture">
+                  <pic:nvPicPr>
+                    <pic:cNvPr id="20" name="BarChart_LTR.svg"/>
+                    <pic:cNvPicPr/>
+                  </pic:nvPicPr>
+                  <pic:blipFill>
+                    <a:blip r:embed="rId16">
+                      <a:extLst>
+                        <a:ext uri="{28A0092B-C50C-407E-A947-70E740481C1C}">
+                          <a14:useLocalDpi xmlns:a14="http://schemas.microsoft.com/office/drawing/2010/main" val="0"/>
+                        </a:ext>
+                        <a:ext uri="{96DAC541-7B7A-43D3-8B79-37D633B846F1}">
+                          <asvg:svgBlip xmlns:asvg="http://schemas.microsoft.com/office/drawing/2016/SVG/main" r:embed="rId17"/>
+                        </a:ext>
+                      </a:extLst>
+                    </a:blip>
+                    <a:stretch>
+                      <a:fillRect/>
+                    </a:stretch>
+                  </pic:blipFill>
+                  <pic:spPr>
+                    <a:xfrm>
+                      <a:off x="0" y="0"/>
+                      <a:ext cx="914400" cy="914400"/>
+                    </a:xfrm>
+                    <a:prstGeom prst="rect">
+                      <a:avLst/>
+                    </a:prstGeom>
+                  </pic:spPr>
+                </pic:pic>
+              </a:graphicData>
+            </a:graphic>
+          </wp:inline>
+        </w:drawing>
+      </w:r>
+      <w:r>
+        <w:rPr>
+          <w:noProof/>
+          <w:position w:val="-60"/>
+          <w:lang w:val="el-GR"/>
+        </w:rPr>
+        <w:drawing>
+          <wp:inline distT="0" distB="0" distL="0" distR="0" wp14:anchorId="4B491DDC" wp14:editId="4F0B5B9F">
+            <wp:extent cx="914400" cy="914400"/>
+            <wp:effectExtent l="0" t="0" r="0" b="0"/>
+            <wp:docPr id="16" name="Graphic 16" descr="Shopping cart"/>
+            <wp:cNvGraphicFramePr>
+              <a:graphicFrameLocks xmlns:a="http://schemas.openxmlformats.org/drawingml/2006/main" noChangeAspect="1"/>
+            </wp:cNvGraphicFramePr>
+            <a:graphic xmlns:a="http://schemas.openxmlformats.org/drawingml/2006/main">
+              <a:graphicData uri="http://schemas.openxmlformats.org/drawingml/2006/picture">
+                <pic:pic xmlns:pic="http://schemas.openxmlformats.org/drawingml/2006/picture">
+                  <pic:nvPicPr>
+                    <pic:cNvPr id="21" name="ShoppingCart.svg"/>
+                    <pic:cNvPicPr/>
+                  </pic:nvPicPr>
+                  <pic:blipFill>
+                    <a:blip r:embed="rId18">
+                      <a:extLst>
+                        <a:ext uri="{28A0092B-C50C-407E-A947-70E740481C1C}">
+                          <a14:useLocalDpi xmlns:a14="http://schemas.microsoft.com/office/drawing/2010/main" val="0"/>
+                        </a:ext>
+                        <a:ext uri="{96DAC541-7B7A-43D3-8B79-37D633B846F1}">
+                          <asvg:svgBlip xmlns:asvg="http://schemas.microsoft.com/office/drawing/2016/SVG/main" r:embed="rId19"/>
+                        </a:ext>
+                      </a:extLst>
+                    </a:blip>
+                    <a:stretch>
+                      <a:fillRect/>
+                    </a:stretch>
+                  </pic:blipFill>
+                  <pic:spPr>
+                    <a:xfrm>
+                      <a:off x="0" y="0"/>
+                      <a:ext cx="914400" cy="914400"/>
+                    </a:xfrm>
+                    <a:prstGeom prst="rect">
+                      <a:avLst/>
+                    </a:prstGeom>
+                  </pic:spPr>
+                </pic:pic>
+              </a:graphicData>
+            </a:graphic>
+          </wp:inline>
+        </w:drawing>
+      </w:r>
+    </w:p>
+    <w:p>
+      <w:pPr>
+        <w:rPr>
+          <w:lang w:val="el-GR"/>
+        </w:rPr>
+      </w:pPr>
+    </w:p>
+    <w:p>
+      <w:pPr>
+        <w:pStyle w:val="Heading3"/>
+        <w:rPr>
+          <w:lang w:val="el-GR"/>
+        </w:rPr>
+      </w:pPr>
+      <w:r>
+        <w:rPr>
+          <w:lang w:val="el-GR"/>
+        </w:rPr>
+        <w:t>Πλοήγηση</w:t>
+      </w:r>
+    </w:p>
+    <w:p>
+      <w:pPr>
+        <w:rPr>
+          <w:lang w:val="el-GR"/>
+        </w:rPr>
+      </w:pPr>
+      <w:r>
+        <w:rPr>
+          <w:lang w:val="el-GR"/>
+        </w:rPr>
+        <w:t>Προωθούμενα βιβλία, λίστα διάσημων βιβλίων, προσφορές βιβλίων και στοιχεία πελάτη. Σε αυτή τη σελίδα σας δίνεται η δυνατότητα να εξερευνήσετε νέα βιβλία.</w:t>
+      </w:r>
+    </w:p>
+    <w:p>
+      <w:pPr>
+        <w:pStyle w:val="Heading3"/>
+        <w:rPr>
+          <w:lang w:val="el-GR"/>
+        </w:rPr>
+      </w:pPr>
+      <w:r>
+        <w:rPr>
+          <w:lang w:val="el-GR"/>
+        </w:rPr>
+        <w:t>Επισκόπηση βιβλίου</w:t>
+      </w:r>
+    </w:p>
+    <w:p>
+      <w:pPr>
+        <w:rPr>
+          <w:lang w:val="el-GR"/>
+        </w:rPr>
+      </w:pPr>
+      <w:r>
+        <w:rPr>
+          <w:lang w:val="el-GR"/>
+        </w:rPr>
+        <w:t>Τίτλος, συγγραφέας, εκδότης, ημερομηνία έκδοσης, τιμή, φωτογραφία εξώφυλλου, κριτικές, προεπισκόπηση σελίδων. Σε αυτή τη σελίδα μπορείτε να εξερευνήσετε κάθε βιβλίο με λεπτομέρεια.</w:t>
+      </w:r>
+    </w:p>
+    <w:p>
+      <w:pPr>
+        <w:pStyle w:val="Heading3"/>
+        <w:rPr>
+          <w:lang w:val="el-GR"/>
+        </w:rPr>
+      </w:pPr>
+      <w:r>
+        <w:rPr>
+          <w:lang w:val="el-GR"/>
+        </w:rPr>
+        <w:t>Καλάθι αγορών</w:t>
+      </w:r>
+    </w:p>
+    <w:p>
+      <w:pPr>
+        <w:rPr>
+          <w:lang w:val="el-GR"/>
+        </w:rPr>
+      </w:pPr>
+      <w:r>
+        <w:rPr>
+          <w:lang w:val="el-GR"/>
+        </w:rPr>
+        <w:t>Βιβλία προς αγορά, κουμπί αφαίρεσης βιβλίου, παραγγελία και πληρωμή. Σε αυτή τη σελίδα γίνεται οριστική υποβολή παραγγελιών.</w:t>
+      </w:r>
+    </w:p>
+    <w:p>
+      <w:pPr>
+        <w:rPr>
+          <w:lang w:val="el-GR"/>
+        </w:rPr>
+      </w:pPr>
+    </w:p>
+    <w:p>
+      <w:pPr>
+        <w:rPr>
+          <w:i/>
+          <w:lang w:val="el-GR"/>
+        </w:rPr>
+      </w:pPr>
+      <w:r>
+        <w:rPr>
+          <w:i/>
+          <w:lang w:val="el-GR"/>
+        </w:rPr>
+        <w:t>Για πιο λεπτομερείς οδηγίες χρήσης αναφερθείτε στο αναλυτικό εγχειρίδιο αναφοράς.</w:t>
+      </w:r>
+    </w:p>
+    <w:p>
+      <w:pPr>
+        <w:spacing w:line="259" w:lineRule="auto"/>
+        <w:rPr>
+          <w:lang w:val="el-GR"/>
+        </w:rPr>
+      </w:pPr>
+      <w:r>
+        <w:rPr>
+          <w:lang w:val="el-GR"/>
+        </w:rPr>
+        <w:br w:type="page"/>
+      </w:r>
+    </w:p>
+    <w:p>
+      <w:pPr>
+        <w:pStyle w:val="Heading2"/>
+      </w:pPr>
+      <w:r>
+        <w:lastRenderedPageBreak/>
+        <w:t xml:space="preserve">Αναλυτικό εγχειρίδιο </w:t>
+      </w:r>
+      <w:r>
+        <w:t>αναφοράς</w:t>
+      </w:r>
+    </w:p>
+    <w:p>
+      <w:pPr>
+        <w:rPr>
+          <w:lang w:val="el-GR"/>
+        </w:rPr>
+      </w:pPr>
+      <w:r>
+        <w:rPr>
+          <w:lang w:val="el-GR"/>
+        </w:rPr>
+        <w:t xml:space="preserve">Το </w:t>
+      </w:r>
+      <w:r>
+        <w:t>online</w:t>
+      </w:r>
+      <w:r>
+        <w:rPr>
+          <w:lang w:val="el-GR"/>
+        </w:rPr>
+        <w:t xml:space="preserve"> </w:t>
+      </w:r>
+      <w:r>
+        <w:rPr>
+          <w:lang w:val="el-GR"/>
+        </w:rPr>
+        <w:t xml:space="preserve">σύστημα παραγγελιών </w:t>
+      </w:r>
+      <w:r>
+        <w:rPr>
+          <w:lang w:val="el-GR"/>
+        </w:rPr>
+        <w:t>από βιβλιοπωλείο</w:t>
+      </w:r>
+      <w:r>
+        <w:rPr>
+          <w:lang w:val="el-GR"/>
+        </w:rPr>
+        <w:t xml:space="preserve"> είναι μια </w:t>
+      </w:r>
+      <w:r>
+        <w:rPr>
+          <w:lang w:val="el-GR"/>
+        </w:rPr>
+        <w:t>προηγμένη</w:t>
+      </w:r>
+      <w:r>
+        <w:rPr>
+          <w:lang w:val="el-GR"/>
+        </w:rPr>
+        <w:t xml:space="preserve"> εφαρμογή που σας δίνει τη δυνατότητα να αγοράσετε τα αγαπημένα σας βιβλία μέσα σε λίγα λεπτά. Με την χρήση της εφαρμογής, έχετε σφαιρική γνώση </w:t>
+      </w:r>
+      <w:r>
+        <w:rPr>
+          <w:lang w:val="el-GR"/>
+        </w:rPr>
+        <w:t>για τους τίτλους</w:t>
+      </w:r>
+      <w:r>
+        <w:rPr>
+          <w:lang w:val="el-GR"/>
+        </w:rPr>
+        <w:t xml:space="preserve"> που βρίσκονται στην αγορά μόνο με μια ματιά. </w:t>
+      </w:r>
+      <w:r>
+        <w:rPr>
+          <w:lang w:val="el-GR"/>
+        </w:rPr>
+        <w:t>Τ</w:t>
+      </w:r>
+      <w:r>
+        <w:rPr>
+          <w:lang w:val="el-GR"/>
+        </w:rPr>
+        <w:t xml:space="preserve">α βιβλιοπωλεία της περιοχής σας είναι καταχωρημένα στο σύστημα παραγγελιών μας, οπότε η αγορά ενός επιθυμητού βιβλίου είναι πολύ εύκολη και </w:t>
+      </w:r>
+      <w:proofErr w:type="spellStart"/>
+      <w:r>
+        <w:rPr>
+          <w:lang w:val="el-GR"/>
+        </w:rPr>
+        <w:t>διαδραστική</w:t>
+      </w:r>
+      <w:proofErr w:type="spellEnd"/>
+      <w:r>
+        <w:rPr>
+          <w:lang w:val="el-GR"/>
+        </w:rPr>
+        <w:t xml:space="preserve">. Είτε επιθυμείτε να κάνετε συγκεκριμένες παραγγελίες είτε </w:t>
+      </w:r>
+      <w:r>
+        <w:rPr>
+          <w:lang w:val="el-GR"/>
+        </w:rPr>
+        <w:t>να εξερευνήσετε το περιεχόμενο νέων βιβλίων, η εφαρμογή παρέχει προηγμένες και σύγχρονες δυνατότητες που θα σας εξυπηρετήσουν άμεσα. Πραγματοποιώντας ηλεκτρονικές παραγγελίες, εξασφαλίζεται ότι τα βιβλία που θα αγοράσετε θα φτάσουν με ασφάλεια στη θυρίδα της οικία σας.</w:t>
+      </w:r>
+    </w:p>
+    <w:p>
+      <w:pPr>
+        <w:spacing w:line="259" w:lineRule="auto"/>
+        <w:rPr>
+          <w:lang w:val="el-GR"/>
+        </w:rPr>
+      </w:pPr>
+      <w:r>
+        <w:rPr>
+          <w:lang w:val="el-GR"/>
+        </w:rPr>
+        <w:br w:type="page"/>
+      </w:r>
+    </w:p>
+    <w:p>
+      <w:pPr>
+        <w:pStyle w:val="Heading3"/>
+      </w:pPr>
+      <w:r>
+        <w:rPr>
+          <w:lang w:val="el-GR"/>
+        </w:rPr>
+        <w:lastRenderedPageBreak/>
+        <w:t>Πλοήγηση</w:t>
+      </w:r>
+    </w:p>
+    <w:p>
+      <w:pPr>
+        <w:rPr>
+          <w:lang w:val="el-GR"/>
+        </w:rPr>
+      </w:pPr>
+      <w:r>
+        <w:rPr>
+          <w:lang w:val="el-GR"/>
+        </w:rPr>
+        <w:t>Η πλοήγηση στην εφαρμογή σας παρέχει μια πρώτη γνώμη για τα βιβλία που κυκλοφορούν στην αγορά.</w:t>
+      </w:r>
+      <w:r>
+        <w:rPr>
+          <w:lang w:val="el-GR"/>
+        </w:rPr>
+        <w:t xml:space="preserve"> </w:t>
+      </w:r>
+      <w:r>
+        <w:rPr>
+          <w:lang w:val="el-GR"/>
+        </w:rPr>
+        <w:t>Πατώντας πάνω σε μια φωτογραφία</w:t>
+      </w:r>
+      <w:r>
+        <w:rPr>
+          <w:lang w:val="el-GR"/>
+        </w:rPr>
+        <w:t xml:space="preserve"> εξώφυλλου</w:t>
+      </w:r>
+      <w:r>
+        <w:rPr>
+          <w:lang w:val="el-GR"/>
+        </w:rPr>
+        <w:t>, θα μεταφερθείτε στη σελίδα επισκόπησης βιβλίο</w:t>
+      </w:r>
+      <w:r>
+        <w:rPr>
+          <w:lang w:val="el-GR"/>
+        </w:rPr>
+        <w:t>υ.</w:t>
+      </w:r>
+    </w:p>
+    <w:p>
+      <w:pPr>
+        <w:rPr>
+          <w:lang w:val="el-GR"/>
+        </w:rPr>
+      </w:pPr>
+    </w:p>
+    <w:p>
+      <w:pPr>
+        <w:jc w:val="center"/>
+        <w:rPr>
+          <w:lang w:val="el-GR"/>
+        </w:rPr>
+      </w:pPr>
+      <w:r>
+        <w:rPr>
+          <w:noProof/>
+        </w:rPr>
+        <w:drawing>
+          <wp:inline distT="0" distB="0" distL="0" distR="0" wp14:anchorId="7C8E392E" wp14:editId="6E4F9615">
+            <wp:extent cx="5943600" cy="5921375"/>
+            <wp:effectExtent l="0" t="0" r="0" b="3175"/>
+            <wp:docPr id="7" name="Picture 7"/>
+            <wp:cNvGraphicFramePr>
+              <a:graphicFrameLocks xmlns:a="http://schemas.openxmlformats.org/drawingml/2006/main" noChangeAspect="1"/>
+            </wp:cNvGraphicFramePr>
+            <a:graphic xmlns:a="http://schemas.openxmlformats.org/drawingml/2006/main">
+              <a:graphicData uri="http://schemas.openxmlformats.org/drawingml/2006/picture">
+                <pic:pic xmlns:pic="http://schemas.openxmlformats.org/drawingml/2006/picture">
+                  <pic:nvPicPr>
+                    <pic:cNvPr id="7" name="ploigisi.png"/>
+                    <pic:cNvPicPr/>
+                  </pic:nvPicPr>
+                  <pic:blipFill>
+                    <a:blip r:embed="rId20">
+                      <a:extLst>
+                        <a:ext uri="{28A0092B-C50C-407E-A947-70E740481C1C}">
+                          <a14:useLocalDpi xmlns:a14="http://schemas.microsoft.com/office/drawing/2010/main" val="0"/>
+                        </a:ext>
+                      </a:extLst>
+                    </a:blip>
+                    <a:stretch>
+                      <a:fillRect/>
+                    </a:stretch>
+                  </pic:blipFill>
+                  <pic:spPr>
+                    <a:xfrm>
+                      <a:off x="0" y="0"/>
+                      <a:ext cx="5943600" cy="5921375"/>
+                    </a:xfrm>
+                    <a:prstGeom prst="rect">
+                      <a:avLst/>
+                    </a:prstGeom>
+                  </pic:spPr>
+                </pic:pic>
+              </a:graphicData>
+            </a:graphic>
+          </wp:inline>
+        </w:drawing>
+      </w:r>
+    </w:p>
+    <w:p>
+      <w:pPr>
+        <w:spacing w:line="259" w:lineRule="auto"/>
+        <w:rPr>
+          <w:lang w:val="el-GR"/>
+        </w:rPr>
+      </w:pPr>
+      <w:r>
+        <w:rPr>
+          <w:lang w:val="el-GR"/>
+        </w:rPr>
+        <w:br w:type="page"/>
+      </w:r>
+    </w:p>
+    <w:p>
+      <w:pPr>
+        <w:pStyle w:val="Heading4"/>
+        <w:rPr>
+          <w:lang w:val="el-GR"/>
+        </w:rPr>
+      </w:pPr>
+      <w:r>
+        <w:rPr>
+          <w:lang w:val="el-GR"/>
+        </w:rPr>
+        <w:lastRenderedPageBreak/>
+        <w:t>Προωθούμενα βιβλία</w:t>
+      </w:r>
+    </w:p>
+    <w:p>
+      <w:pPr>
+        <w:rPr>
+          <w:lang w:val="el-GR"/>
+        </w:rPr>
+      </w:pPr>
+      <w:r>
+        <w:rPr>
+          <w:lang w:val="el-GR"/>
+        </w:rPr>
+        <w:t>Στο πάνω μέρος της αρχικής σελίδας θα συναντήσετε τα προωθούμενα βιβλία που έχουν επιλεγεί από εκδότες, συγγραφείς και διαχειριστές της πλατφόρμας. Συνήθως είναι τίτλοι που έχουν απήχηση στο αναγνωστικό κοινό ή είναι προωθούμενα για λόγους διαφήμισης. Σε αυτή τη περιοχή της σελίδας θα βρείτε φωτογραφίες εξώφυλλων, τιμές και σύντομες περιγραφές για κάθε βιβλίο.</w:t>
+      </w:r>
+    </w:p>
+    <w:p>
+      <w:pPr>
+        <w:pStyle w:val="Heading4"/>
+        <w:rPr>
+          <w:lang w:val="el-GR"/>
+        </w:rPr>
+      </w:pPr>
+      <w:r>
+        <w:rPr>
+          <w:lang w:val="el-GR"/>
+        </w:rPr>
+        <w:t>Λίστα διάσημων βιβλίων</w:t>
+      </w:r>
+    </w:p>
+    <w:p>
+      <w:pPr>
+        <w:rPr>
+          <w:lang w:val="el-GR"/>
+        </w:rPr>
+      </w:pPr>
+      <w:r>
+        <w:rPr>
+          <w:lang w:val="el-GR"/>
+        </w:rPr>
+        <w:t>Αμέσως μετά από τα προωθούμε βιβλία εμφανίζεται μια λίστα δημοφιλών βιβλίων που έχουν απήχηση στους χρήστες. Αρκετοί αναγνώστες βρήκαν τα συγκεκριμένα βιβλία ενδιαφέρον οπότε σας προσφέρουμε μια πλούσια λίστα από τίτλους που μπορεί να προσελκύσουν και εσάς. Σε αυτή τη περιοχή της</w:t>
+      </w:r>
+      <w:r>
+        <w:rPr>
+          <w:lang w:val="el-GR"/>
+        </w:rPr>
+        <w:t xml:space="preserve"> θα βρείτε φωτογραφίες εξώφυλλων και τις σχετικές τιμές.</w:t>
+      </w:r>
+    </w:p>
+    <w:p>
+      <w:pPr>
+        <w:pStyle w:val="Heading4"/>
+        <w:rPr>
+          <w:lang w:val="el-GR"/>
+        </w:rPr>
+      </w:pPr>
+      <w:r>
+        <w:rPr>
+          <w:lang w:val="el-GR"/>
+        </w:rPr>
+        <w:t>Προσφορές βιβλίων</w:t>
+      </w:r>
+    </w:p>
+    <w:p>
+      <w:pPr>
+        <w:rPr>
+          <w:lang w:val="el-GR"/>
+        </w:rPr>
+      </w:pPr>
+      <w:r>
+        <w:rPr>
+          <w:lang w:val="el-GR"/>
+        </w:rPr>
+        <w:t>Μετά από τη λίστα διάσημων βιβλίων θα βρείτε σχετικές προσφορές και εκπτώσεις που είναι ενεργές στο σύστημα παραγγελιών. Εδώ παρουσιάζονται βιβλία που θα τα βρείτε σε μοναδικές ευκαιρίες για μικρό χρονικό διάστημα. Σε αυτή τη περιοχή θα βρείτε φωτογραφίες εξώφυλλων, τιμές και προσφορές.</w:t>
+      </w:r>
+    </w:p>
+    <w:p>
+      <w:pPr>
+        <w:pStyle w:val="Heading4"/>
+        <w:rPr>
+          <w:lang w:val="el-GR"/>
+        </w:rPr>
+      </w:pPr>
+      <w:r>
+        <w:rPr>
+          <w:lang w:val="el-GR"/>
+        </w:rPr>
+        <w:t>Στοιχεία πελάτη</w:t>
+      </w:r>
+    </w:p>
+    <w:p>
+      <w:pPr>
+        <w:rPr>
+          <w:lang w:val="el-GR"/>
+        </w:rPr>
+      </w:pPr>
+      <w:r>
+        <w:rPr>
+          <w:lang w:val="el-GR"/>
+        </w:rPr>
+        <w:t>Στο πάνω μέρος της εφαρμογής έχουμε τα στοιχεία του συνδεδεμένου χρήστη ή του επισκέπτη χωρίς λογαριασμό. Σε αυτή τη περιοχή της σελίδας υπάρχει σύνδεσμος για το καλάθι αγορών και για τους χρήστες εμφανίζεται το ονοματεπώνυμο και η φωτογραφία προφίλ.</w:t>
+      </w:r>
+    </w:p>
+    <w:p>
+      <w:pPr>
+        <w:spacing w:line="259" w:lineRule="auto"/>
+        <w:rPr>
+          <w:lang w:val="el-GR"/>
+        </w:rPr>
+      </w:pPr>
+      <w:r>
+        <w:rPr>
+          <w:lang w:val="el-GR"/>
+        </w:rPr>
+        <w:br w:type="page"/>
+      </w:r>
+    </w:p>
+    <w:p>
+      <w:pPr>
+        <w:pStyle w:val="Heading3"/>
+        <w:rPr>
+          <w:lang w:val="el-GR"/>
+        </w:rPr>
+      </w:pPr>
+      <w:r>
+        <w:rPr>
+          <w:lang w:val="el-GR"/>
+        </w:rPr>
+        <w:lastRenderedPageBreak/>
+        <w:t>Επισκόπηση βιβλίου</w:t>
+      </w:r>
+    </w:p>
+    <w:p>
+      <w:pPr>
+        <w:rPr>
+          <w:lang w:val="el-GR"/>
+        </w:rPr>
+      </w:pPr>
+      <w:r>
+        <w:rPr>
+          <w:lang w:val="el-GR"/>
+        </w:rPr>
+        <w:t>Η σελίδα επισκόπησης βιβλίου παρέχει όλες τις πληροφορίες που θα χρειαστείτε πριν αγοράσετε ένα βιβλίου που σας ενδιαφέρει. Συνήθως θα καταλήξετε σε αυτή την οθόνη αφού έχετε πατήσει πάνω σε κάποιο εξώφυλλο βιβλίου.</w:t>
+      </w:r>
+    </w:p>
+    <w:p>
+      <w:pPr>
+        <w:rPr>
+          <w:lang w:val="el-GR"/>
+        </w:rPr>
+      </w:pPr>
+    </w:p>
+    <w:p>
+      <w:pPr>
+        <w:jc w:val="center"/>
+        <w:rPr>
+          <w:lang w:val="el-GR"/>
+        </w:rPr>
+      </w:pPr>
+      <w:r>
+        <w:rPr>
+          <w:noProof/>
+          <w:lang w:val="el-GR"/>
+        </w:rPr>
+        <w:drawing>
+          <wp:inline distT="0" distB="0" distL="0" distR="0" wp14:anchorId="6667ACA7" wp14:editId="272C1D6C">
+            <wp:extent cx="5943600" cy="4471035"/>
+            <wp:effectExtent l="0" t="0" r="0" b="5715"/>
+            <wp:docPr id="8" name="Picture 8"/>
+            <wp:cNvGraphicFramePr>
+              <a:graphicFrameLocks xmlns:a="http://schemas.openxmlformats.org/drawingml/2006/main" noChangeAspect="1"/>
+            </wp:cNvGraphicFramePr>
+            <a:graphic xmlns:a="http://schemas.openxmlformats.org/drawingml/2006/main">
+              <a:graphicData uri="http://schemas.openxmlformats.org/drawingml/2006/picture">
+                <pic:pic xmlns:pic="http://schemas.openxmlformats.org/drawingml/2006/picture">
+                  <pic:nvPicPr>
+                    <pic:cNvPr id="8" name="episkopisi.png"/>
+                    <pic:cNvPicPr/>
+                  </pic:nvPicPr>
+                  <pic:blipFill>
+                    <a:blip r:embed="rId21">
+                      <a:extLst>
+                        <a:ext uri="{28A0092B-C50C-407E-A947-70E740481C1C}">
+                          <a14:useLocalDpi xmlns:a14="http://schemas.microsoft.com/office/drawing/2010/main" val="0"/>
+                        </a:ext>
+                      </a:extLst>
+                    </a:blip>
+                    <a:stretch>
+                      <a:fillRect/>
+                    </a:stretch>
+                  </pic:blipFill>
+                  <pic:spPr>
+                    <a:xfrm>
+                      <a:off x="0" y="0"/>
+                      <a:ext cx="5943600" cy="4471035"/>
+                    </a:xfrm>
+                    <a:prstGeom prst="rect">
+                      <a:avLst/>
+                    </a:prstGeom>
+                  </pic:spPr>
+                </pic:pic>
+              </a:graphicData>
+            </a:graphic>
+          </wp:inline>
+        </w:drawing>
+      </w:r>
+    </w:p>
+    <w:p>
+      <w:pPr>
+        <w:spacing w:line="259" w:lineRule="auto"/>
+        <w:rPr>
+          <w:lang w:val="el-GR"/>
+        </w:rPr>
+      </w:pPr>
+      <w:r>
+        <w:rPr>
+          <w:lang w:val="el-GR"/>
+        </w:rPr>
+        <w:br w:type="page"/>
+      </w:r>
+    </w:p>
+    <w:p>
+      <w:pPr>
+        <w:pStyle w:val="Heading4"/>
+        <w:rPr>
+          <w:lang w:val="el-GR"/>
+        </w:rPr>
+      </w:pPr>
+      <w:r>
+        <w:rPr>
+          <w:lang w:val="el-GR"/>
+        </w:rPr>
+        <w:lastRenderedPageBreak/>
+        <w:t>Τίτλος</w:t>
+      </w:r>
+    </w:p>
+    <w:p>
+      <w:pPr>
+        <w:rPr>
+          <w:lang w:val="el-GR"/>
+        </w:rPr>
+      </w:pPr>
+      <w:r>
+        <w:rPr>
+          <w:lang w:val="el-GR"/>
+        </w:rPr>
+        <w:t>Η πρώτη πληροφορία που εμφανίζεται είναι ο τίτλους του βιβλίου.</w:t>
+      </w:r>
+    </w:p>
+    <w:p>
+      <w:pPr>
+        <w:pStyle w:val="Heading4"/>
+        <w:rPr>
+          <w:lang w:val="el-GR"/>
+        </w:rPr>
+      </w:pPr>
+      <w:r>
+        <w:rPr>
+          <w:lang w:val="el-GR"/>
+        </w:rPr>
+        <w:t>Συγγραφέας</w:t>
+      </w:r>
+    </w:p>
+    <w:p>
+      <w:pPr>
+        <w:rPr>
+          <w:lang w:val="el-GR"/>
+        </w:rPr>
+      </w:pPr>
+      <w:r>
+        <w:rPr>
+          <w:lang w:val="el-GR"/>
+        </w:rPr>
+        <w:t>Ο συγγραφέας του βιβλίου.</w:t>
+      </w:r>
+    </w:p>
+    <w:p>
+      <w:pPr>
+        <w:pStyle w:val="Heading4"/>
+        <w:rPr>
+          <w:lang w:val="el-GR"/>
+        </w:rPr>
+      </w:pPr>
+      <w:r>
+        <w:rPr>
+          <w:lang w:val="el-GR"/>
+        </w:rPr>
+        <w:t>Εκδότης</w:t>
+      </w:r>
+    </w:p>
+    <w:p>
+      <w:pPr>
+        <w:rPr>
+          <w:lang w:val="el-GR"/>
+        </w:rPr>
+      </w:pPr>
+      <w:r>
+        <w:rPr>
+          <w:lang w:val="el-GR"/>
+        </w:rPr>
+        <w:t>Ο εκδότης του βιβλίου.</w:t>
+      </w:r>
+    </w:p>
+    <w:p>
+      <w:pPr>
+        <w:pStyle w:val="Heading4"/>
+        <w:rPr>
+          <w:lang w:val="el-GR"/>
+        </w:rPr>
+      </w:pPr>
+      <w:r>
+        <w:rPr>
+          <w:lang w:val="el-GR"/>
+        </w:rPr>
+        <w:t>Ημερομηνία έκδοσης</w:t>
+      </w:r>
+    </w:p>
+    <w:p>
+      <w:pPr>
+        <w:rPr>
+          <w:lang w:val="el-GR"/>
+        </w:rPr>
+      </w:pPr>
+      <w:r>
+        <w:rPr>
+          <w:lang w:val="el-GR"/>
+        </w:rPr>
+        <w:t>Η ημερομηνία έκδοσης του βιβλίου.</w:t>
+      </w:r>
+    </w:p>
+    <w:p>
+      <w:pPr>
+        <w:pStyle w:val="Heading4"/>
+        <w:rPr>
+          <w:lang w:val="el-GR"/>
+        </w:rPr>
+      </w:pPr>
+      <w:r>
+        <w:rPr>
+          <w:lang w:val="el-GR"/>
+        </w:rPr>
+        <w:t>Προσθήκη στο καλάθι</w:t>
+      </w:r>
+    </w:p>
+    <w:p>
+      <w:pPr>
+        <w:rPr>
+          <w:lang w:val="el-GR"/>
+        </w:rPr>
+      </w:pPr>
+      <w:r>
+        <w:rPr>
+          <w:lang w:val="el-GR"/>
+        </w:rPr>
+        <w:t>Ένα κουμπί που προσθέτει το τρέχων βιβλίο στο καλάθι αγορών σας.</w:t>
+      </w:r>
+    </w:p>
+    <w:p>
+      <w:pPr>
+        <w:pStyle w:val="Heading4"/>
+        <w:rPr>
+          <w:lang w:val="el-GR"/>
+        </w:rPr>
+      </w:pPr>
+      <w:r>
+        <w:rPr>
+          <w:lang w:val="el-GR"/>
+        </w:rPr>
+        <w:t>Τιμή</w:t>
+      </w:r>
+    </w:p>
+    <w:p>
+      <w:pPr>
+        <w:rPr>
+          <w:lang w:val="el-GR"/>
+        </w:rPr>
+      </w:pPr>
+      <w:r>
+        <w:rPr>
+          <w:lang w:val="el-GR"/>
+        </w:rPr>
+        <w:t>Η τιμή του βιβλίου καθώς και σχετικές προσφορές και εκπτώσεις που μπορεί να μειώσουν το κόστος.</w:t>
+      </w:r>
+    </w:p>
+    <w:p>
+      <w:pPr>
+        <w:pStyle w:val="Heading4"/>
+        <w:rPr>
+          <w:lang w:val="el-GR"/>
+        </w:rPr>
+      </w:pPr>
+      <w:r>
+        <w:rPr>
+          <w:lang w:val="el-GR"/>
+        </w:rPr>
+        <w:t>Φωτογραφία εξώφυλλου</w:t>
+      </w:r>
+    </w:p>
+    <w:p>
+      <w:pPr>
+        <w:rPr>
+          <w:lang w:val="el-GR"/>
+        </w:rPr>
+      </w:pPr>
+      <w:r>
+        <w:rPr>
+          <w:lang w:val="el-GR"/>
+        </w:rPr>
+        <w:t>Μια φωτογραφία μεγάλης ανάλυσης που απεικονίζει το εξώφυλλο του βιβλίου. Με τον δείκτη του ποντικιού γίνεται και μεγέθυνση της εικόνας.</w:t>
+      </w:r>
+    </w:p>
+    <w:p>
+      <w:pPr>
+        <w:pStyle w:val="Heading4"/>
+        <w:rPr>
+          <w:lang w:val="el-GR"/>
+        </w:rPr>
+      </w:pPr>
+      <w:r>
+        <w:rPr>
+          <w:lang w:val="el-GR"/>
+        </w:rPr>
+        <w:t>Κριτικές</w:t>
+      </w:r>
+    </w:p>
+    <w:p>
+      <w:pPr>
+        <w:rPr>
+          <w:lang w:val="el-GR"/>
+        </w:rPr>
+      </w:pPr>
+      <w:r>
+        <w:rPr>
+          <w:lang w:val="el-GR"/>
+        </w:rPr>
+        <w:t xml:space="preserve">Σχόλια, παρατηρήσεις και κριτικές άλλων χρηστών που παραθέτουν την εμπειρία τους με το συγκεκριμένο βιβλίο. Οι κριτικές μπορούν να ταξινομηθούν με δύο κριτήρια: πρόσφατες ή </w:t>
+      </w:r>
+      <w:r>
+        <w:rPr>
+          <w:lang w:val="el-GR"/>
+        </w:rPr>
+        <w:t>καλύτερη αξιολόγηση</w:t>
+      </w:r>
+      <w:r>
+        <w:rPr>
+          <w:lang w:val="el-GR"/>
+        </w:rPr>
+        <w:t xml:space="preserve">. </w:t>
+      </w:r>
+      <w:r>
+        <w:t>O</w:t>
+      </w:r>
+      <w:r>
+        <w:rPr>
+          <w:lang w:val="el-GR"/>
+        </w:rPr>
+        <w:t xml:space="preserve"> χρήστης που θα διαβάσει τις κριτικές μπορεί να </w:t>
+      </w:r>
+      <w:r>
+        <w:rPr>
+          <w:lang w:val="el-GR"/>
+        </w:rPr>
+        <w:t>αξιολογήσει τις κριτικές, ψηφίζοντας θετικά ή αρνητικά.</w:t>
+      </w:r>
+    </w:p>
+    <w:p>
+      <w:pPr>
+        <w:pStyle w:val="Heading4"/>
+        <w:rPr>
+          <w:lang w:val="el-GR"/>
+        </w:rPr>
+      </w:pPr>
+      <w:r>
+        <w:rPr>
+          <w:lang w:val="el-GR"/>
+        </w:rPr>
+        <w:t>Προεπισκόπηση σελίδων</w:t>
+      </w:r>
+    </w:p>
+    <w:p>
+      <w:pPr>
+        <w:rPr>
+          <w:lang w:val="el-GR"/>
+        </w:rPr>
+      </w:pPr>
+      <w:r>
+        <w:rPr>
+          <w:lang w:val="el-GR"/>
+        </w:rPr>
+        <w:t>Εφόσον σας αρέσει το συγκεκριμένο βιβλίο, έχετε τη δυνατότητα να εξερευνήσετε τα περιεχόμενα αλλά και τις πρώτες δέκα σελίδες του βιβλίου. Πατώντας τα βελάκια πλοήγησης, μεταφέρεστε στην προηγούμενη ή επόμενη σελίδα.</w:t>
+      </w:r>
+    </w:p>
+    <w:p>
+      <w:pPr>
+        <w:pStyle w:val="Heading4"/>
+        <w:rPr>
+          <w:lang w:val="el-GR"/>
+        </w:rPr>
+      </w:pPr>
+      <w:r>
+        <w:rPr>
+          <w:lang w:val="el-GR"/>
+        </w:rPr>
+        <w:lastRenderedPageBreak/>
+        <w:t xml:space="preserve"> </w:t>
+      </w:r>
+      <w:r>
+        <w:rPr>
+          <w:lang w:val="el-GR"/>
+        </w:rPr>
+        <w:t>Κουμπί προσθήκης στο καλάθι</w:t>
+      </w:r>
+    </w:p>
+    <w:p>
+      <w:pPr>
+        <w:rPr>
+          <w:lang w:val="el-GR"/>
+        </w:rPr>
+      </w:pPr>
+      <w:r>
+        <w:rPr>
+          <w:lang w:val="el-GR"/>
+        </w:rPr>
+        <w:t xml:space="preserve">Ένα κουμπί που προσθέτει το βιβλίο στο καλάθι αγορών σας. Για να οριστικοποιήσετε την παραγγελία πρέπει να </w:t>
+      </w:r>
+      <w:proofErr w:type="spellStart"/>
+      <w:r>
+        <w:rPr>
+          <w:lang w:val="el-GR"/>
+        </w:rPr>
+        <w:t>πλοηγηθείτε</w:t>
+      </w:r>
+      <w:proofErr w:type="spellEnd"/>
+      <w:r>
+        <w:rPr>
+          <w:lang w:val="el-GR"/>
+        </w:rPr>
+        <w:t xml:space="preserve"> στη σελίδα με το καλάθι αγορών και να οριστικοποιήσετε την αγορά.</w:t>
+      </w:r>
+    </w:p>
+    <w:p>
+      <w:pPr>
+        <w:spacing w:line="259" w:lineRule="auto"/>
+        <w:rPr>
+          <w:lang w:val="el-GR"/>
+        </w:rPr>
+      </w:pPr>
+      <w:r>
+        <w:rPr>
+          <w:lang w:val="el-GR"/>
+        </w:rPr>
+        <w:br w:type="page"/>
+      </w:r>
+    </w:p>
+    <w:p>
+      <w:pPr>
+        <w:pStyle w:val="Heading3"/>
+        <w:rPr>
+          <w:lang w:val="el-GR"/>
+        </w:rPr>
+      </w:pPr>
+      <w:r>
+        <w:rPr>
+          <w:lang w:val="el-GR"/>
+        </w:rPr>
+        <w:lastRenderedPageBreak/>
+        <w:t>Καλάθι αγορών</w:t>
+      </w:r>
+    </w:p>
+    <w:p>
+      <w:pPr>
+        <w:rPr>
+          <w:lang w:val="el-GR"/>
+        </w:rPr>
+      </w:pPr>
+      <w:r>
+        <w:rPr>
+          <w:lang w:val="el-GR"/>
+        </w:rPr>
+        <w:t>Το καλάθι αγορών είναι το σύνολο των βιβλίων που έχετε επισημάνει προς παραγγελία. Εδώ είναι το κατάλληλο μέρος για να οριστικοποιήσετε τις αγορές σας και να γίνει η τελική χρέωση.</w:t>
+      </w:r>
+    </w:p>
+    <w:p>
+      <w:pPr>
+        <w:rPr>
+          <w:lang w:val="el-GR"/>
+        </w:rPr>
+      </w:pPr>
+    </w:p>
+    <w:p>
+      <w:pPr>
+        <w:jc w:val="center"/>
+        <w:rPr>
+          <w:lang w:val="el-GR"/>
+        </w:rPr>
+      </w:pPr>
+      <w:r>
+        <w:rPr>
+          <w:noProof/>
+          <w:lang w:val="el-GR"/>
+        </w:rPr>
+        <w:drawing>
+          <wp:inline distT="0" distB="0" distL="0" distR="0" wp14:anchorId="0C775EE4" wp14:editId="2D461A2D">
+            <wp:extent cx="3638550" cy="6073621"/>
+            <wp:effectExtent l="0" t="0" r="0" b="3810"/>
+            <wp:docPr id="9" name="Picture 9"/>
+            <wp:cNvGraphicFramePr>
+              <a:graphicFrameLocks xmlns:a="http://schemas.openxmlformats.org/drawingml/2006/main" noChangeAspect="1"/>
+            </wp:cNvGraphicFramePr>
+            <a:graphic xmlns:a="http://schemas.openxmlformats.org/drawingml/2006/main">
+              <a:graphicData uri="http://schemas.openxmlformats.org/drawingml/2006/picture">
+                <pic:pic xmlns:pic="http://schemas.openxmlformats.org/drawingml/2006/picture">
+                  <pic:nvPicPr>
+                    <pic:cNvPr id="9" name="kalathi.png"/>
+                    <pic:cNvPicPr/>
+                  </pic:nvPicPr>
+                  <pic:blipFill>
+                    <a:blip r:embed="rId22">
+                      <a:extLst>
+                        <a:ext uri="{28A0092B-C50C-407E-A947-70E740481C1C}">
+                          <a14:useLocalDpi xmlns:a14="http://schemas.microsoft.com/office/drawing/2010/main" val="0"/>
+                        </a:ext>
+                      </a:extLst>
+                    </a:blip>
+                    <a:stretch>
+                      <a:fillRect/>
+                    </a:stretch>
+                  </pic:blipFill>
+                  <pic:spPr>
+                    <a:xfrm>
+                      <a:off x="0" y="0"/>
+                      <a:ext cx="3645361" cy="6084990"/>
+                    </a:xfrm>
+                    <a:prstGeom prst="rect">
+                      <a:avLst/>
+                    </a:prstGeom>
+                  </pic:spPr>
+                </pic:pic>
+              </a:graphicData>
+            </a:graphic>
+          </wp:inline>
+        </w:drawing>
+      </w:r>
+    </w:p>
+    <w:p>
+      <w:pPr>
+        <w:spacing w:line="259" w:lineRule="auto"/>
+        <w:rPr>
+          <w:lang w:val="el-GR"/>
+        </w:rPr>
+      </w:pPr>
+      <w:r>
+        <w:rPr>
+          <w:lang w:val="el-GR"/>
+        </w:rPr>
+        <w:br w:type="page"/>
+      </w:r>
+    </w:p>
+    <w:p>
+      <w:pPr>
+        <w:pStyle w:val="Heading4"/>
+        <w:rPr>
+          <w:lang w:val="el-GR"/>
+        </w:rPr>
+      </w:pPr>
+      <w:r>
+        <w:rPr>
+          <w:lang w:val="el-GR"/>
+        </w:rPr>
+        <w:lastRenderedPageBreak/>
+        <w:t>Βιβλία προς αγορά</w:t>
+      </w:r>
+    </w:p>
+    <w:p>
+      <w:pPr>
+        <w:rPr>
+          <w:lang w:val="el-GR"/>
+        </w:rPr>
+      </w:pPr>
+      <w:r>
+        <w:rPr>
+          <w:lang w:val="el-GR"/>
+        </w:rPr>
+        <w:t>Στο καλάθι εμφανίζεται η λίστα των βιβλίων προς αγορά. Εδώ μπορείτε να διακρίνεται τον τίτλο του κάθε βιβλίου, φωτογραφία εξώφυλλου, σύντομη περιγραφή</w:t>
+      </w:r>
+      <w:r>
+        <w:rPr>
+          <w:lang w:val="el-GR"/>
+        </w:rPr>
+        <w:t xml:space="preserve">, </w:t>
+      </w:r>
+      <w:r>
+        <w:rPr>
+          <w:lang w:val="el-GR"/>
+        </w:rPr>
+        <w:t>τιμή</w:t>
+      </w:r>
+      <w:r>
+        <w:rPr>
+          <w:lang w:val="el-GR"/>
+        </w:rPr>
+        <w:t xml:space="preserve"> και προσφορές</w:t>
+      </w:r>
+      <w:r>
+        <w:rPr>
+          <w:lang w:val="el-GR"/>
+        </w:rPr>
+        <w:t>.</w:t>
+      </w:r>
+      <w:r>
+        <w:rPr>
+          <w:lang w:val="el-GR"/>
+        </w:rPr>
+        <w:t xml:space="preserve"> Επιπλέον, </w:t>
+      </w:r>
+      <w:r>
+        <w:rPr>
+          <w:lang w:val="el-GR"/>
+        </w:rPr>
+        <w:t>καθορίζετε την ποσότητα κάθε βιβλίου που επιθυμείτε να αγοράσετε, εισάγοντας έναν αριθμό στο κατάλληλο πεδίο.</w:t>
+      </w:r>
+    </w:p>
+    <w:p>
+      <w:pPr>
+        <w:pStyle w:val="Heading4"/>
+        <w:rPr>
+          <w:lang w:val="el-GR"/>
+        </w:rPr>
+      </w:pPr>
+      <w:r>
+        <w:rPr>
+          <w:lang w:val="el-GR"/>
+        </w:rPr>
+        <w:t>Κουμπί αφαίρεσης βιβλίου</w:t>
+      </w:r>
+    </w:p>
+    <w:p>
+      <w:pPr>
+        <w:rPr>
+          <w:lang w:val="el-GR"/>
+        </w:rPr>
+      </w:pPr>
+      <w:r>
+        <w:rPr>
+          <w:lang w:val="el-GR"/>
+        </w:rPr>
+        <w:t>Σε περίπτωση που αλλάξετε γνώμη, δίπλα από κάθε βιβλίο στη σελίδα υπάρχει ένα κουμπί αφαίρεσης από το καλάθι αγο</w:t>
+      </w:r>
+      <w:bookmarkStart w:id="2" w:name="_GoBack"/>
+      <w:bookmarkEnd w:id="2"/>
+      <w:r>
+        <w:rPr>
+          <w:lang w:val="el-GR"/>
+        </w:rPr>
+        <w:t>ρών.</w:t>
+      </w:r>
+    </w:p>
+    <w:p>
+      <w:pPr>
+        <w:pStyle w:val="Heading4"/>
+        <w:rPr>
+          <w:lang w:val="el-GR"/>
+        </w:rPr>
+      </w:pPr>
+      <w:r>
+        <w:rPr>
+          <w:lang w:val="el-GR"/>
+        </w:rPr>
+        <w:t>Παραγγελία και πληρωμή</w:t>
+      </w:r>
+    </w:p>
+    <w:p>
+      <w:pPr>
+        <w:rPr>
+          <w:lang w:val="el-GR"/>
+        </w:rPr>
+      </w:pPr>
+      <w:r>
+        <w:rPr>
+          <w:lang w:val="el-GR"/>
+        </w:rPr>
+        <w:t xml:space="preserve">Για να οριστικοποιήσετε τις αγορές σας, υπάρχει ένα κουμπί στο πάνω και κάτω μέρος της σελίδας ώστε να γίνει η παραγγελία και η πληρωμή. Εμφανίζεται μια σελίδα στην οποία παρουσιάζεται το κόστος όλων των βιβλίων στο καλάθι, ο τρόπος πληρωμής μέσω ηλεκτρονικής κάρτας και τέλος τα πεδία με τα δικά σας στοιχεία και τα στοιχεία παραγγελίας. Μόλις βεβαιωθείτε ότι η παραγγελία είναι έτοιμη, υπάρχει το τελικό κουμπί </w:t>
+      </w:r>
+      <w:r>
+        <w:rPr>
+          <w:lang w:val="el-GR"/>
+        </w:rPr>
+        <w:t>τελικής</w:t>
+      </w:r>
+      <w:r>
+        <w:rPr>
+          <w:lang w:val="el-GR"/>
+        </w:rPr>
+        <w:t xml:space="preserve"> υποβολής.</w:t>
+      </w:r>
+    </w:p>
     <w:sectPr>
-      <w:footerReference w:type="default" r:id="rId20"/>
+      <w:footerReference w:type="default" r:id="rId23"/>
       <w:pgSz w:w="12240" w:h="15840"/>
       <w:pgMar w:top="1440" w:right="1440" w:bottom="1440" w:left="1440" w:header="720" w:footer="720" w:gutter="0"/>
       <w:cols w:space="720"/>
@@ -3269,10 +4786,9 @@
     <w:next w:val="Normal"/>
     <w:link w:val="Heading3Char"/>
     <w:uiPriority w:val="9"/>
-    <w:semiHidden/>
     <w:unhideWhenUsed/>
     <w:qFormat/>
-    <w:rsid w:val="00717F12"/>
+    <w:rsid w:val="001458F9"/>
     <w:pPr>
       <w:keepNext/>
       <w:keepLines/>
@@ -3284,8 +4800,9 @@
       <w:outlineLvl w:val="2"/>
     </w:pPr>
     <w:rPr>
-      <w:rFonts w:asciiTheme="majorHAnsi" w:eastAsiaTheme="majorEastAsia" w:hAnsiTheme="majorHAnsi" w:cstheme="majorBidi"/>
+      <w:rFonts w:asciiTheme="minorHAnsi" w:eastAsiaTheme="majorEastAsia" w:hAnsiTheme="minorHAnsi" w:cstheme="majorBidi"/>
       <w:color w:val="1F3763" w:themeColor="accent1" w:themeShade="7F"/>
+      <w:sz w:val="26"/>
       <w:szCs w:val="24"/>
     </w:rPr>
   </w:style>
@@ -3295,10 +4812,9 @@
     <w:next w:val="Normal"/>
     <w:link w:val="Heading4Char"/>
     <w:uiPriority w:val="9"/>
-    <w:semiHidden/>
     <w:unhideWhenUsed/>
     <w:qFormat/>
-    <w:rsid w:val="00717F12"/>
+    <w:rsid w:val="001458F9"/>
     <w:pPr>
       <w:keepNext/>
       <w:keepLines/>
@@ -3310,8 +4826,7 @@
       <w:outlineLvl w:val="3"/>
     </w:pPr>
     <w:rPr>
-      <w:rFonts w:asciiTheme="majorHAnsi" w:eastAsiaTheme="majorEastAsia" w:hAnsiTheme="majorHAnsi" w:cstheme="majorBidi"/>
-      <w:i/>
+      <w:rFonts w:ascii="Calibri" w:eastAsiaTheme="majorEastAsia" w:hAnsi="Calibri" w:cstheme="majorBidi"/>
       <w:iCs/>
       <w:color w:val="2F5496" w:themeColor="accent1" w:themeShade="BF"/>
     </w:rPr>
@@ -3627,12 +5142,11 @@
     <w:basedOn w:val="DefaultParagraphFont"/>
     <w:link w:val="Heading3"/>
     <w:uiPriority w:val="9"/>
-    <w:semiHidden/>
-    <w:rsid w:val="00717F12"/>
+    <w:rsid w:val="001458F9"/>
     <w:rPr>
-      <w:rFonts w:asciiTheme="majorHAnsi" w:eastAsiaTheme="majorEastAsia" w:hAnsiTheme="majorHAnsi" w:cstheme="majorBidi"/>
+      <w:rFonts w:eastAsiaTheme="majorEastAsia" w:cstheme="majorBidi"/>
       <w:color w:val="1F3763" w:themeColor="accent1" w:themeShade="7F"/>
-      <w:sz w:val="24"/>
+      <w:sz w:val="26"/>
       <w:szCs w:val="24"/>
     </w:rPr>
   </w:style>
@@ -3641,11 +5155,9 @@
     <w:basedOn w:val="DefaultParagraphFont"/>
     <w:link w:val="Heading4"/>
     <w:uiPriority w:val="9"/>
-    <w:semiHidden/>
-    <w:rsid w:val="00717F12"/>
+    <w:rsid w:val="001458F9"/>
     <w:rPr>
-      <w:rFonts w:asciiTheme="majorHAnsi" w:eastAsiaTheme="majorEastAsia" w:hAnsiTheme="majorHAnsi" w:cstheme="majorBidi"/>
-      <w:i/>
+      <w:rFonts w:ascii="Calibri" w:eastAsiaTheme="majorEastAsia" w:hAnsi="Calibri" w:cstheme="majorBidi"/>
       <w:iCs/>
       <w:color w:val="2F5496" w:themeColor="accent1" w:themeShade="BF"/>
       <w:sz w:val="24"/>
@@ -4043,7 +5555,7 @@
 </file>
 
 <file path=customXml/itemProps1.xml><?xml version="1.0" encoding="utf-8"?>
-<ds:datastoreItem xmlns:ds="http://schemas.openxmlformats.org/officeDocument/2006/customXml" ds:itemID="{91528CF8-CABE-45C0-89AD-CC77025CEAFF}">
+<ds:datastoreItem xmlns:ds="http://schemas.openxmlformats.org/officeDocument/2006/customXml" ds:itemID="{152FA9E7-8AB4-4EFF-B6FA-93715831F322}">
   <ds:schemaRefs>
     <ds:schemaRef ds:uri="http://schemas.openxmlformats.org/officeDocument/2006/bibliography"/>
   </ds:schemaRefs>

</xml_diff>

<commit_message>
updated diagrams + word
</commit_message>
<xml_diff>
--- a/document.docx
+++ b/document.docx
@@ -205,7 +205,7 @@
           <w:r>
             <w:fldChar w:fldCharType="separate"/>
           </w:r>
-          <w:hyperlink w:anchor="_Toc531790624" w:history="1">
+          <w:hyperlink w:anchor="_Toc531798366" w:history="1">
             <w:r>
               <w:rPr>
                 <w:rStyle w:val="-"/>
@@ -248,7 +248,7 @@
                 <w:noProof/>
                 <w:webHidden/>
               </w:rPr>
-              <w:instrText xml:space="preserve"> PAGEREF _Toc531790624 \h </w:instrText>
+              <w:instrText xml:space="preserve"> PAGEREF _Toc531798366 \h </w:instrText>
             </w:r>
             <w:r>
               <w:rPr>
@@ -292,7 +292,7 @@
               <w:lang w:val="el-GR" w:eastAsia="el-GR"/>
             </w:rPr>
           </w:pPr>
-          <w:hyperlink w:anchor="_Toc531790625" w:history="1">
+          <w:hyperlink w:anchor="_Toc531798367" w:history="1">
             <w:r>
               <w:rPr>
                 <w:rStyle w:val="-"/>
@@ -319,7 +319,7 @@
                 <w:noProof/>
                 <w:webHidden/>
               </w:rPr>
-              <w:instrText xml:space="preserve"> PAGEREF _Toc531790625 \h </w:instrText>
+              <w:instrText xml:space="preserve"> PAGEREF _Toc531798367 \h </w:instrText>
             </w:r>
             <w:r>
               <w:rPr>
@@ -363,7 +363,7 @@
               <w:lang w:val="el-GR" w:eastAsia="el-GR"/>
             </w:rPr>
           </w:pPr>
-          <w:hyperlink w:anchor="_Toc531790626" w:history="1">
+          <w:hyperlink w:anchor="_Toc531798368" w:history="1">
             <w:r>
               <w:rPr>
                 <w:rStyle w:val="-"/>
@@ -390,7 +390,7 @@
                 <w:noProof/>
                 <w:webHidden/>
               </w:rPr>
-              <w:instrText xml:space="preserve"> PAGEREF _Toc531790626 \h </w:instrText>
+              <w:instrText xml:space="preserve"> PAGEREF _Toc531798368 \h </w:instrText>
             </w:r>
             <w:r>
               <w:rPr>
@@ -435,7 +435,7 @@
               <w:lang w:val="el-GR" w:eastAsia="el-GR"/>
             </w:rPr>
           </w:pPr>
-          <w:hyperlink w:anchor="_Toc531790627" w:history="1">
+          <w:hyperlink w:anchor="_Toc531798369" w:history="1">
             <w:r>
               <w:rPr>
                 <w:rStyle w:val="-"/>
@@ -479,7 +479,7 @@
                 <w:noProof/>
                 <w:webHidden/>
               </w:rPr>
-              <w:instrText xml:space="preserve"> PAGEREF _Toc531790627 \h </w:instrText>
+              <w:instrText xml:space="preserve"> PAGEREF _Toc531798369 \h </w:instrText>
             </w:r>
             <w:r>
               <w:rPr>
@@ -524,7 +524,7 @@
               <w:lang w:val="el-GR" w:eastAsia="el-GR"/>
             </w:rPr>
           </w:pPr>
-          <w:hyperlink w:anchor="_Toc531790628" w:history="1">
+          <w:hyperlink w:anchor="_Toc531798370" w:history="1">
             <w:r>
               <w:rPr>
                 <w:rStyle w:val="-"/>
@@ -568,7 +568,7 @@
                 <w:noProof/>
                 <w:webHidden/>
               </w:rPr>
-              <w:instrText xml:space="preserve"> PAGEREF _Toc531790628 \h </w:instrText>
+              <w:instrText xml:space="preserve"> PAGEREF _Toc531798370 \h </w:instrText>
             </w:r>
             <w:r>
               <w:rPr>
@@ -612,7 +612,7 @@
               <w:lang w:val="el-GR" w:eastAsia="el-GR"/>
             </w:rPr>
           </w:pPr>
-          <w:hyperlink w:anchor="_Toc531790629" w:history="1">
+          <w:hyperlink w:anchor="_Toc531798371" w:history="1">
             <w:r>
               <w:rPr>
                 <w:rStyle w:val="-"/>
@@ -639,7 +639,7 @@
                 <w:noProof/>
                 <w:webHidden/>
               </w:rPr>
-              <w:instrText xml:space="preserve"> PAGEREF _Toc531790629 \h </w:instrText>
+              <w:instrText xml:space="preserve"> PAGEREF _Toc531798371 \h </w:instrText>
             </w:r>
             <w:r>
               <w:rPr>
@@ -684,7 +684,7 @@
               <w:lang w:val="el-GR" w:eastAsia="el-GR"/>
             </w:rPr>
           </w:pPr>
-          <w:hyperlink w:anchor="_Toc531790630" w:history="1">
+          <w:hyperlink w:anchor="_Toc531798372" w:history="1">
             <w:r>
               <w:rPr>
                 <w:rStyle w:val="-"/>
@@ -729,7 +729,7 @@
                 <w:noProof/>
                 <w:webHidden/>
               </w:rPr>
-              <w:instrText xml:space="preserve"> PAGEREF _Toc531790630 \h </w:instrText>
+              <w:instrText xml:space="preserve"> PAGEREF _Toc531798372 \h </w:instrText>
             </w:r>
             <w:r>
               <w:rPr>
@@ -774,7 +774,7 @@
               <w:lang w:val="el-GR" w:eastAsia="el-GR"/>
             </w:rPr>
           </w:pPr>
-          <w:hyperlink w:anchor="_Toc531790631" w:history="1">
+          <w:hyperlink w:anchor="_Toc531798373" w:history="1">
             <w:r>
               <w:rPr>
                 <w:rStyle w:val="-"/>
@@ -819,7 +819,7 @@
                 <w:noProof/>
                 <w:webHidden/>
               </w:rPr>
-              <w:instrText xml:space="preserve"> PAGEREF _Toc531790631 \h </w:instrText>
+              <w:instrText xml:space="preserve"> PAGEREF _Toc531798373 \h </w:instrText>
             </w:r>
             <w:r>
               <w:rPr>
@@ -863,7 +863,7 @@
               <w:lang w:val="el-GR" w:eastAsia="el-GR"/>
             </w:rPr>
           </w:pPr>
-          <w:hyperlink w:anchor="_Toc531790632" w:history="1">
+          <w:hyperlink w:anchor="_Toc531798374" w:history="1">
             <w:r>
               <w:rPr>
                 <w:rStyle w:val="-"/>
@@ -890,7 +890,7 @@
                 <w:noProof/>
                 <w:webHidden/>
               </w:rPr>
-              <w:instrText xml:space="preserve"> PAGEREF _Toc531790632 \h </w:instrText>
+              <w:instrText xml:space="preserve"> PAGEREF _Toc531798374 \h </w:instrText>
             </w:r>
             <w:r>
               <w:rPr>
@@ -935,7 +935,7 @@
               <w:lang w:val="el-GR" w:eastAsia="el-GR"/>
             </w:rPr>
           </w:pPr>
-          <w:hyperlink w:anchor="_Toc531790633" w:history="1">
+          <w:hyperlink w:anchor="_Toc531798375" w:history="1">
             <w:r>
               <w:rPr>
                 <w:rStyle w:val="-"/>
@@ -958,7 +958,7 @@
                 <w:noProof/>
                 <w:lang w:val="el-GR"/>
               </w:rPr>
-              <w:t>Δημιουργία φωτοαντιγράφων</w:t>
+              <w:t>Παρουσίαση μηχανήματος.</w:t>
             </w:r>
             <w:r>
               <w:rPr>
@@ -979,7 +979,7 @@
                 <w:noProof/>
                 <w:webHidden/>
               </w:rPr>
-              <w:instrText xml:space="preserve"> PAGEREF _Toc531790633 \h </w:instrText>
+              <w:instrText xml:space="preserve"> PAGEREF _Toc531798375 \h </w:instrText>
             </w:r>
             <w:r>
               <w:rPr>
@@ -1000,303 +1000,6 @@
                 <w:webHidden/>
               </w:rPr>
               <w:t>8</w:t>
-            </w:r>
-            <w:r>
-              <w:rPr>
-                <w:noProof/>
-                <w:webHidden/>
-              </w:rPr>
-              <w:fldChar w:fldCharType="end"/>
-            </w:r>
-          </w:hyperlink>
-        </w:p>
-        <w:p>
-          <w:pPr>
-            <w:pStyle w:val="10"/>
-            <w:rPr>
-              <w:rFonts w:asciiTheme="minorHAnsi" w:eastAsiaTheme="minorEastAsia" w:hAnsiTheme="minorHAnsi"/>
-              <w:noProof/>
-              <w:sz w:val="22"/>
-              <w:lang w:val="el-GR" w:eastAsia="el-GR"/>
-            </w:rPr>
-          </w:pPr>
-          <w:hyperlink w:anchor="_Toc531790634" w:history="1">
-            <w:r>
-              <w:rPr>
-                <w:rStyle w:val="-"/>
-                <w:noProof/>
-              </w:rPr>
-              <w:t>2.</w:t>
-            </w:r>
-            <w:r>
-              <w:rPr>
-                <w:rFonts w:asciiTheme="minorHAnsi" w:eastAsiaTheme="minorEastAsia" w:hAnsiTheme="minorHAnsi"/>
-                <w:noProof/>
-                <w:sz w:val="22"/>
-                <w:lang w:val="el-GR" w:eastAsia="el-GR"/>
-              </w:rPr>
-              <w:tab/>
-            </w:r>
-            <w:r>
-              <w:rPr>
-                <w:rStyle w:val="-"/>
-                <w:noProof/>
-              </w:rPr>
-              <w:t>Online Σύστημα Παραγγελιών</w:t>
-            </w:r>
-            <w:r>
-              <w:rPr>
-                <w:noProof/>
-                <w:webHidden/>
-              </w:rPr>
-              <w:tab/>
-            </w:r>
-            <w:r>
-              <w:rPr>
-                <w:noProof/>
-                <w:webHidden/>
-              </w:rPr>
-              <w:fldChar w:fldCharType="begin"/>
-            </w:r>
-            <w:r>
-              <w:rPr>
-                <w:noProof/>
-                <w:webHidden/>
-              </w:rPr>
-              <w:instrText xml:space="preserve"> PAGEREF _Toc531790634 \h </w:instrText>
-            </w:r>
-            <w:r>
-              <w:rPr>
-                <w:noProof/>
-                <w:webHidden/>
-              </w:rPr>
-            </w:r>
-            <w:r>
-              <w:rPr>
-                <w:noProof/>
-                <w:webHidden/>
-              </w:rPr>
-              <w:fldChar w:fldCharType="separate"/>
-            </w:r>
-            <w:r>
-              <w:rPr>
-                <w:noProof/>
-                <w:webHidden/>
-              </w:rPr>
-              <w:t>9</w:t>
-            </w:r>
-            <w:r>
-              <w:rPr>
-                <w:noProof/>
-                <w:webHidden/>
-              </w:rPr>
-              <w:fldChar w:fldCharType="end"/>
-            </w:r>
-          </w:hyperlink>
-        </w:p>
-        <w:p>
-          <w:pPr>
-            <w:pStyle w:val="20"/>
-            <w:tabs>
-              <w:tab w:val="right" w:leader="dot" w:pos="9350"/>
-            </w:tabs>
-            <w:rPr>
-              <w:rFonts w:asciiTheme="minorHAnsi" w:eastAsiaTheme="minorEastAsia" w:hAnsiTheme="minorHAnsi"/>
-              <w:noProof/>
-              <w:sz w:val="22"/>
-              <w:lang w:val="el-GR" w:eastAsia="el-GR"/>
-            </w:rPr>
-          </w:pPr>
-          <w:hyperlink w:anchor="_Toc531790635" w:history="1">
-            <w:r>
-              <w:rPr>
-                <w:rStyle w:val="-"/>
-                <w:noProof/>
-              </w:rPr>
-              <w:t>2.1. Ιεραρχική ανάλυση</w:t>
-            </w:r>
-            <w:r>
-              <w:rPr>
-                <w:noProof/>
-                <w:webHidden/>
-              </w:rPr>
-              <w:tab/>
-            </w:r>
-            <w:r>
-              <w:rPr>
-                <w:noProof/>
-                <w:webHidden/>
-              </w:rPr>
-              <w:fldChar w:fldCharType="begin"/>
-            </w:r>
-            <w:r>
-              <w:rPr>
-                <w:noProof/>
-                <w:webHidden/>
-              </w:rPr>
-              <w:instrText xml:space="preserve"> PAGEREF _Toc531790635 \h </w:instrText>
-            </w:r>
-            <w:r>
-              <w:rPr>
-                <w:noProof/>
-                <w:webHidden/>
-              </w:rPr>
-            </w:r>
-            <w:r>
-              <w:rPr>
-                <w:noProof/>
-                <w:webHidden/>
-              </w:rPr>
-              <w:fldChar w:fldCharType="separate"/>
-            </w:r>
-            <w:r>
-              <w:rPr>
-                <w:noProof/>
-                <w:webHidden/>
-              </w:rPr>
-              <w:t>10</w:t>
-            </w:r>
-            <w:r>
-              <w:rPr>
-                <w:noProof/>
-                <w:webHidden/>
-              </w:rPr>
-              <w:fldChar w:fldCharType="end"/>
-            </w:r>
-          </w:hyperlink>
-        </w:p>
-        <w:p>
-          <w:pPr>
-            <w:pStyle w:val="20"/>
-            <w:tabs>
-              <w:tab w:val="right" w:leader="dot" w:pos="9350"/>
-            </w:tabs>
-            <w:rPr>
-              <w:rFonts w:asciiTheme="minorHAnsi" w:eastAsiaTheme="minorEastAsia" w:hAnsiTheme="minorHAnsi"/>
-              <w:noProof/>
-              <w:sz w:val="22"/>
-              <w:lang w:val="el-GR" w:eastAsia="el-GR"/>
-            </w:rPr>
-          </w:pPr>
-          <w:hyperlink w:anchor="_Toc531790636" w:history="1">
-            <w:r>
-              <w:rPr>
-                <w:rStyle w:val="-"/>
-                <w:noProof/>
-              </w:rPr>
-              <w:t>2.2. Σύντομες σημειώσεις εκκίνησης</w:t>
-            </w:r>
-            <w:r>
-              <w:rPr>
-                <w:noProof/>
-                <w:webHidden/>
-              </w:rPr>
-              <w:tab/>
-            </w:r>
-            <w:r>
-              <w:rPr>
-                <w:noProof/>
-                <w:webHidden/>
-              </w:rPr>
-              <w:fldChar w:fldCharType="begin"/>
-            </w:r>
-            <w:r>
-              <w:rPr>
-                <w:noProof/>
-                <w:webHidden/>
-              </w:rPr>
-              <w:instrText xml:space="preserve"> PAGEREF _Toc531790636 \h </w:instrText>
-            </w:r>
-            <w:r>
-              <w:rPr>
-                <w:noProof/>
-                <w:webHidden/>
-              </w:rPr>
-            </w:r>
-            <w:r>
-              <w:rPr>
-                <w:noProof/>
-                <w:webHidden/>
-              </w:rPr>
-              <w:fldChar w:fldCharType="separate"/>
-            </w:r>
-            <w:r>
-              <w:rPr>
-                <w:noProof/>
-                <w:webHidden/>
-              </w:rPr>
-              <w:t>11</w:t>
-            </w:r>
-            <w:r>
-              <w:rPr>
-                <w:noProof/>
-                <w:webHidden/>
-              </w:rPr>
-              <w:fldChar w:fldCharType="end"/>
-            </w:r>
-          </w:hyperlink>
-        </w:p>
-        <w:p>
-          <w:pPr>
-            <w:pStyle w:val="20"/>
-            <w:tabs>
-              <w:tab w:val="right" w:leader="dot" w:pos="9350"/>
-            </w:tabs>
-            <w:rPr>
-              <w:rFonts w:asciiTheme="minorHAnsi" w:eastAsiaTheme="minorEastAsia" w:hAnsiTheme="minorHAnsi"/>
-              <w:noProof/>
-              <w:sz w:val="22"/>
-              <w:lang w:val="el-GR" w:eastAsia="el-GR"/>
-            </w:rPr>
-          </w:pPr>
-          <w:hyperlink w:anchor="_Toc531790637" w:history="1">
-            <w:r>
-              <w:rPr>
-                <w:rStyle w:val="-"/>
-                <w:noProof/>
-              </w:rPr>
-              <w:t>2.3. Εγχειρίδιο σύντομης αναφοράς</w:t>
-            </w:r>
-            <w:r>
-              <w:rPr>
-                <w:noProof/>
-                <w:webHidden/>
-              </w:rPr>
-              <w:tab/>
-            </w:r>
-            <w:r>
-              <w:rPr>
-                <w:noProof/>
-                <w:webHidden/>
-              </w:rPr>
-              <w:fldChar w:fldCharType="begin"/>
-            </w:r>
-            <w:r>
-              <w:rPr>
-                <w:noProof/>
-                <w:webHidden/>
-              </w:rPr>
-              <w:instrText xml:space="preserve"> PAGEREF _Toc531790637 \h </w:instrText>
-            </w:r>
-            <w:r>
-              <w:rPr>
-                <w:noProof/>
-                <w:webHidden/>
-              </w:rPr>
-            </w:r>
-            <w:r>
-              <w:rPr>
-                <w:noProof/>
-                <w:webHidden/>
-              </w:rPr>
-              <w:fldChar w:fldCharType="separate"/>
-            </w:r>
-            <w:r>
-              <w:rPr>
-                <w:noProof/>
-                <w:webHidden/>
-              </w:rPr>
-              <w:t>12</w:t>
             </w:r>
             <w:r>
               <w:rPr>
@@ -1321,7 +1024,7 @@
               <w:lang w:val="el-GR" w:eastAsia="el-GR"/>
             </w:rPr>
           </w:pPr>
-          <w:hyperlink w:anchor="_Toc531790638" w:history="1">
+          <w:hyperlink w:anchor="_Toc531798376" w:history="1">
             <w:r>
               <w:rPr>
                 <w:rStyle w:val="-"/>
@@ -1345,7 +1048,7 @@
                 <w:noProof/>
                 <w:lang w:val="el-GR"/>
               </w:rPr>
-              <w:t>Πλοήγηση</w:t>
+              <w:t>Δημιουργία φωτοαντιγράφων</w:t>
             </w:r>
             <w:r>
               <w:rPr>
@@ -1366,7 +1069,7 @@
                 <w:noProof/>
                 <w:webHidden/>
               </w:rPr>
-              <w:instrText xml:space="preserve"> PAGEREF _Toc531790638 \h </w:instrText>
+              <w:instrText xml:space="preserve"> PAGEREF _Toc531798376 \h </w:instrText>
             </w:r>
             <w:r>
               <w:rPr>
@@ -1386,7 +1089,304 @@
                 <w:noProof/>
                 <w:webHidden/>
               </w:rPr>
+              <w:t>10</w:t>
+            </w:r>
+            <w:r>
+              <w:rPr>
+                <w:noProof/>
+                <w:webHidden/>
+              </w:rPr>
+              <w:fldChar w:fldCharType="end"/>
+            </w:r>
+          </w:hyperlink>
+        </w:p>
+        <w:p>
+          <w:pPr>
+            <w:pStyle w:val="10"/>
+            <w:rPr>
+              <w:rFonts w:asciiTheme="minorHAnsi" w:eastAsiaTheme="minorEastAsia" w:hAnsiTheme="minorHAnsi"/>
+              <w:noProof/>
+              <w:sz w:val="22"/>
+              <w:lang w:val="el-GR" w:eastAsia="el-GR"/>
+            </w:rPr>
+          </w:pPr>
+          <w:hyperlink w:anchor="_Toc531798377" w:history="1">
+            <w:r>
+              <w:rPr>
+                <w:rStyle w:val="-"/>
+                <w:noProof/>
+              </w:rPr>
+              <w:t>2.</w:t>
+            </w:r>
+            <w:r>
+              <w:rPr>
+                <w:rFonts w:asciiTheme="minorHAnsi" w:eastAsiaTheme="minorEastAsia" w:hAnsiTheme="minorHAnsi"/>
+                <w:noProof/>
+                <w:sz w:val="22"/>
+                <w:lang w:val="el-GR" w:eastAsia="el-GR"/>
+              </w:rPr>
+              <w:tab/>
+            </w:r>
+            <w:r>
+              <w:rPr>
+                <w:rStyle w:val="-"/>
+                <w:noProof/>
+              </w:rPr>
+              <w:t>Online Σύστημα Παραγγελιών</w:t>
+            </w:r>
+            <w:r>
+              <w:rPr>
+                <w:noProof/>
+                <w:webHidden/>
+              </w:rPr>
+              <w:tab/>
+            </w:r>
+            <w:r>
+              <w:rPr>
+                <w:noProof/>
+                <w:webHidden/>
+              </w:rPr>
+              <w:fldChar w:fldCharType="begin"/>
+            </w:r>
+            <w:r>
+              <w:rPr>
+                <w:noProof/>
+                <w:webHidden/>
+              </w:rPr>
+              <w:instrText xml:space="preserve"> PAGEREF _Toc531798377 \h </w:instrText>
+            </w:r>
+            <w:r>
+              <w:rPr>
+                <w:noProof/>
+                <w:webHidden/>
+              </w:rPr>
+            </w:r>
+            <w:r>
+              <w:rPr>
+                <w:noProof/>
+                <w:webHidden/>
+              </w:rPr>
+              <w:fldChar w:fldCharType="separate"/>
+            </w:r>
+            <w:r>
+              <w:rPr>
+                <w:noProof/>
+                <w:webHidden/>
+              </w:rPr>
               <w:t>12</w:t>
+            </w:r>
+            <w:r>
+              <w:rPr>
+                <w:noProof/>
+                <w:webHidden/>
+              </w:rPr>
+              <w:fldChar w:fldCharType="end"/>
+            </w:r>
+          </w:hyperlink>
+        </w:p>
+        <w:p>
+          <w:pPr>
+            <w:pStyle w:val="20"/>
+            <w:tabs>
+              <w:tab w:val="right" w:leader="dot" w:pos="9350"/>
+            </w:tabs>
+            <w:rPr>
+              <w:rFonts w:asciiTheme="minorHAnsi" w:eastAsiaTheme="minorEastAsia" w:hAnsiTheme="minorHAnsi"/>
+              <w:noProof/>
+              <w:sz w:val="22"/>
+              <w:lang w:val="el-GR" w:eastAsia="el-GR"/>
+            </w:rPr>
+          </w:pPr>
+          <w:hyperlink w:anchor="_Toc531798378" w:history="1">
+            <w:r>
+              <w:rPr>
+                <w:rStyle w:val="-"/>
+                <w:noProof/>
+              </w:rPr>
+              <w:t>2.1. Ιεραρχική ανάλυση</w:t>
+            </w:r>
+            <w:r>
+              <w:rPr>
+                <w:noProof/>
+                <w:webHidden/>
+              </w:rPr>
+              <w:tab/>
+            </w:r>
+            <w:r>
+              <w:rPr>
+                <w:noProof/>
+                <w:webHidden/>
+              </w:rPr>
+              <w:fldChar w:fldCharType="begin"/>
+            </w:r>
+            <w:r>
+              <w:rPr>
+                <w:noProof/>
+                <w:webHidden/>
+              </w:rPr>
+              <w:instrText xml:space="preserve"> PAGEREF _Toc531798378 \h </w:instrText>
+            </w:r>
+            <w:r>
+              <w:rPr>
+                <w:noProof/>
+                <w:webHidden/>
+              </w:rPr>
+            </w:r>
+            <w:r>
+              <w:rPr>
+                <w:noProof/>
+                <w:webHidden/>
+              </w:rPr>
+              <w:fldChar w:fldCharType="separate"/>
+            </w:r>
+            <w:r>
+              <w:rPr>
+                <w:noProof/>
+                <w:webHidden/>
+              </w:rPr>
+              <w:t>13</w:t>
+            </w:r>
+            <w:r>
+              <w:rPr>
+                <w:noProof/>
+                <w:webHidden/>
+              </w:rPr>
+              <w:fldChar w:fldCharType="end"/>
+            </w:r>
+          </w:hyperlink>
+        </w:p>
+        <w:p>
+          <w:pPr>
+            <w:pStyle w:val="20"/>
+            <w:tabs>
+              <w:tab w:val="right" w:leader="dot" w:pos="9350"/>
+            </w:tabs>
+            <w:rPr>
+              <w:rFonts w:asciiTheme="minorHAnsi" w:eastAsiaTheme="minorEastAsia" w:hAnsiTheme="minorHAnsi"/>
+              <w:noProof/>
+              <w:sz w:val="22"/>
+              <w:lang w:val="el-GR" w:eastAsia="el-GR"/>
+            </w:rPr>
+          </w:pPr>
+          <w:hyperlink w:anchor="_Toc531798379" w:history="1">
+            <w:r>
+              <w:rPr>
+                <w:rStyle w:val="-"/>
+                <w:noProof/>
+              </w:rPr>
+              <w:t>2.2. Σύντομες σημειώσεις εκκίνησης</w:t>
+            </w:r>
+            <w:r>
+              <w:rPr>
+                <w:noProof/>
+                <w:webHidden/>
+              </w:rPr>
+              <w:tab/>
+            </w:r>
+            <w:r>
+              <w:rPr>
+                <w:noProof/>
+                <w:webHidden/>
+              </w:rPr>
+              <w:fldChar w:fldCharType="begin"/>
+            </w:r>
+            <w:r>
+              <w:rPr>
+                <w:noProof/>
+                <w:webHidden/>
+              </w:rPr>
+              <w:instrText xml:space="preserve"> PAGEREF _Toc531798379 \h </w:instrText>
+            </w:r>
+            <w:r>
+              <w:rPr>
+                <w:noProof/>
+                <w:webHidden/>
+              </w:rPr>
+            </w:r>
+            <w:r>
+              <w:rPr>
+                <w:noProof/>
+                <w:webHidden/>
+              </w:rPr>
+              <w:fldChar w:fldCharType="separate"/>
+            </w:r>
+            <w:r>
+              <w:rPr>
+                <w:noProof/>
+                <w:webHidden/>
+              </w:rPr>
+              <w:t>14</w:t>
+            </w:r>
+            <w:r>
+              <w:rPr>
+                <w:noProof/>
+                <w:webHidden/>
+              </w:rPr>
+              <w:fldChar w:fldCharType="end"/>
+            </w:r>
+          </w:hyperlink>
+        </w:p>
+        <w:p>
+          <w:pPr>
+            <w:pStyle w:val="20"/>
+            <w:tabs>
+              <w:tab w:val="right" w:leader="dot" w:pos="9350"/>
+            </w:tabs>
+            <w:rPr>
+              <w:rFonts w:asciiTheme="minorHAnsi" w:eastAsiaTheme="minorEastAsia" w:hAnsiTheme="minorHAnsi"/>
+              <w:noProof/>
+              <w:sz w:val="22"/>
+              <w:lang w:val="el-GR" w:eastAsia="el-GR"/>
+            </w:rPr>
+          </w:pPr>
+          <w:hyperlink w:anchor="_Toc531798380" w:history="1">
+            <w:r>
+              <w:rPr>
+                <w:rStyle w:val="-"/>
+                <w:noProof/>
+              </w:rPr>
+              <w:t>2.3. Εγχειρίδιο σύντομης αναφοράς</w:t>
+            </w:r>
+            <w:r>
+              <w:rPr>
+                <w:noProof/>
+                <w:webHidden/>
+              </w:rPr>
+              <w:tab/>
+            </w:r>
+            <w:r>
+              <w:rPr>
+                <w:noProof/>
+                <w:webHidden/>
+              </w:rPr>
+              <w:fldChar w:fldCharType="begin"/>
+            </w:r>
+            <w:r>
+              <w:rPr>
+                <w:noProof/>
+                <w:webHidden/>
+              </w:rPr>
+              <w:instrText xml:space="preserve"> PAGEREF _Toc531798380 \h </w:instrText>
+            </w:r>
+            <w:r>
+              <w:rPr>
+                <w:noProof/>
+                <w:webHidden/>
+              </w:rPr>
+            </w:r>
+            <w:r>
+              <w:rPr>
+                <w:noProof/>
+                <w:webHidden/>
+              </w:rPr>
+              <w:fldChar w:fldCharType="separate"/>
+            </w:r>
+            <w:r>
+              <w:rPr>
+                <w:noProof/>
+                <w:webHidden/>
+              </w:rPr>
+              <w:t>15</w:t>
             </w:r>
             <w:r>
               <w:rPr>
@@ -1411,7 +1411,7 @@
               <w:lang w:val="el-GR" w:eastAsia="el-GR"/>
             </w:rPr>
           </w:pPr>
-          <w:hyperlink w:anchor="_Toc531790639" w:history="1">
+          <w:hyperlink w:anchor="_Toc531798381" w:history="1">
             <w:r>
               <w:rPr>
                 <w:rStyle w:val="-"/>
@@ -1435,7 +1435,7 @@
                 <w:noProof/>
                 <w:lang w:val="el-GR"/>
               </w:rPr>
-              <w:t>Επισκόπηση βιβλίου</w:t>
+              <w:t>Πλοήγηση</w:t>
             </w:r>
             <w:r>
               <w:rPr>
@@ -1456,7 +1456,7 @@
                 <w:noProof/>
                 <w:webHidden/>
               </w:rPr>
-              <w:instrText xml:space="preserve"> PAGEREF _Toc531790639 \h </w:instrText>
+              <w:instrText xml:space="preserve"> PAGEREF _Toc531798381 \h </w:instrText>
             </w:r>
             <w:r>
               <w:rPr>
@@ -1476,7 +1476,7 @@
                 <w:noProof/>
                 <w:webHidden/>
               </w:rPr>
-              <w:t>12</w:t>
+              <w:t>15</w:t>
             </w:r>
             <w:r>
               <w:rPr>
@@ -1501,7 +1501,7 @@
               <w:lang w:val="el-GR" w:eastAsia="el-GR"/>
             </w:rPr>
           </w:pPr>
-          <w:hyperlink w:anchor="_Toc531790640" w:history="1">
+          <w:hyperlink w:anchor="_Toc531798382" w:history="1">
             <w:r>
               <w:rPr>
                 <w:rStyle w:val="-"/>
@@ -1525,7 +1525,7 @@
                 <w:noProof/>
                 <w:lang w:val="el-GR"/>
               </w:rPr>
-              <w:t>Καλάθι αγορών</w:t>
+              <w:t>Επισκόπηση βιβλίου</w:t>
             </w:r>
             <w:r>
               <w:rPr>
@@ -1546,7 +1546,7 @@
                 <w:noProof/>
                 <w:webHidden/>
               </w:rPr>
-              <w:instrText xml:space="preserve"> PAGEREF _Toc531790640 \h </w:instrText>
+              <w:instrText xml:space="preserve"> PAGEREF _Toc531798382 \h </w:instrText>
             </w:r>
             <w:r>
               <w:rPr>
@@ -1566,78 +1566,7 @@
                 <w:noProof/>
                 <w:webHidden/>
               </w:rPr>
-              <w:t>12</w:t>
-            </w:r>
-            <w:r>
-              <w:rPr>
-                <w:noProof/>
-                <w:webHidden/>
-              </w:rPr>
-              <w:fldChar w:fldCharType="end"/>
-            </w:r>
-          </w:hyperlink>
-        </w:p>
-        <w:p>
-          <w:pPr>
-            <w:pStyle w:val="20"/>
-            <w:tabs>
-              <w:tab w:val="right" w:leader="dot" w:pos="9350"/>
-            </w:tabs>
-            <w:rPr>
-              <w:rFonts w:asciiTheme="minorHAnsi" w:eastAsiaTheme="minorEastAsia" w:hAnsiTheme="minorHAnsi"/>
-              <w:noProof/>
-              <w:sz w:val="22"/>
-              <w:lang w:val="el-GR" w:eastAsia="el-GR"/>
-            </w:rPr>
-          </w:pPr>
-          <w:hyperlink w:anchor="_Toc531790641" w:history="1">
-            <w:r>
-              <w:rPr>
-                <w:rStyle w:val="-"/>
-                <w:noProof/>
-              </w:rPr>
-              <w:t>2.4. Αναλυτικό εγχειρίδιο αναφοράς</w:t>
-            </w:r>
-            <w:r>
-              <w:rPr>
-                <w:noProof/>
-                <w:webHidden/>
-              </w:rPr>
-              <w:tab/>
-            </w:r>
-            <w:r>
-              <w:rPr>
-                <w:noProof/>
-                <w:webHidden/>
-              </w:rPr>
-              <w:fldChar w:fldCharType="begin"/>
-            </w:r>
-            <w:r>
-              <w:rPr>
-                <w:noProof/>
-                <w:webHidden/>
-              </w:rPr>
-              <w:instrText xml:space="preserve"> PAGEREF _Toc531790641 \h </w:instrText>
-            </w:r>
-            <w:r>
-              <w:rPr>
-                <w:noProof/>
-                <w:webHidden/>
-              </w:rPr>
-            </w:r>
-            <w:r>
-              <w:rPr>
-                <w:noProof/>
-                <w:webHidden/>
-              </w:rPr>
-              <w:fldChar w:fldCharType="separate"/>
-            </w:r>
-            <w:r>
-              <w:rPr>
-                <w:noProof/>
-                <w:webHidden/>
-              </w:rPr>
-              <w:t>13</w:t>
+              <w:t>15</w:t>
             </w:r>
             <w:r>
               <w:rPr>
@@ -1662,11 +1591,12 @@
               <w:lang w:val="el-GR" w:eastAsia="el-GR"/>
             </w:rPr>
           </w:pPr>
-          <w:hyperlink w:anchor="_Toc531790642" w:history="1">
+          <w:hyperlink w:anchor="_Toc531798383" w:history="1">
             <w:r>
               <w:rPr>
                 <w:rStyle w:val="-"/>
                 <w:noProof/>
+                <w:lang w:val="el-GR"/>
               </w:rPr>
               <w:t>1.4.5</w:t>
             </w:r>
@@ -1685,7 +1615,7 @@
                 <w:noProof/>
                 <w:lang w:val="el-GR"/>
               </w:rPr>
-              <w:t>Πλοήγηση</w:t>
+              <w:t>Καλάθι αγορών</w:t>
             </w:r>
             <w:r>
               <w:rPr>
@@ -1706,7 +1636,7 @@
                 <w:noProof/>
                 <w:webHidden/>
               </w:rPr>
-              <w:instrText xml:space="preserve"> PAGEREF _Toc531790642 \h </w:instrText>
+              <w:instrText xml:space="preserve"> PAGEREF _Toc531798383 \h </w:instrText>
             </w:r>
             <w:r>
               <w:rPr>
@@ -1726,7 +1656,78 @@
                 <w:noProof/>
                 <w:webHidden/>
               </w:rPr>
-              <w:t>14</w:t>
+              <w:t>15</w:t>
+            </w:r>
+            <w:r>
+              <w:rPr>
+                <w:noProof/>
+                <w:webHidden/>
+              </w:rPr>
+              <w:fldChar w:fldCharType="end"/>
+            </w:r>
+          </w:hyperlink>
+        </w:p>
+        <w:p>
+          <w:pPr>
+            <w:pStyle w:val="20"/>
+            <w:tabs>
+              <w:tab w:val="right" w:leader="dot" w:pos="9350"/>
+            </w:tabs>
+            <w:rPr>
+              <w:rFonts w:asciiTheme="minorHAnsi" w:eastAsiaTheme="minorEastAsia" w:hAnsiTheme="minorHAnsi"/>
+              <w:noProof/>
+              <w:sz w:val="22"/>
+              <w:lang w:val="el-GR" w:eastAsia="el-GR"/>
+            </w:rPr>
+          </w:pPr>
+          <w:hyperlink w:anchor="_Toc531798384" w:history="1">
+            <w:r>
+              <w:rPr>
+                <w:rStyle w:val="-"/>
+                <w:noProof/>
+              </w:rPr>
+              <w:t>2.4. Αναλυτικό εγχειρίδιο αναφοράς</w:t>
+            </w:r>
+            <w:r>
+              <w:rPr>
+                <w:noProof/>
+                <w:webHidden/>
+              </w:rPr>
+              <w:tab/>
+            </w:r>
+            <w:r>
+              <w:rPr>
+                <w:noProof/>
+                <w:webHidden/>
+              </w:rPr>
+              <w:fldChar w:fldCharType="begin"/>
+            </w:r>
+            <w:r>
+              <w:rPr>
+                <w:noProof/>
+                <w:webHidden/>
+              </w:rPr>
+              <w:instrText xml:space="preserve"> PAGEREF _Toc531798384 \h </w:instrText>
+            </w:r>
+            <w:r>
+              <w:rPr>
+                <w:noProof/>
+                <w:webHidden/>
+              </w:rPr>
+            </w:r>
+            <w:r>
+              <w:rPr>
+                <w:noProof/>
+                <w:webHidden/>
+              </w:rPr>
+              <w:fldChar w:fldCharType="separate"/>
+            </w:r>
+            <w:r>
+              <w:rPr>
+                <w:noProof/>
+                <w:webHidden/>
+              </w:rPr>
+              <w:t>16</w:t>
             </w:r>
             <w:r>
               <w:rPr>
@@ -1751,12 +1752,11 @@
               <w:lang w:val="el-GR" w:eastAsia="el-GR"/>
             </w:rPr>
           </w:pPr>
-          <w:hyperlink w:anchor="_Toc531790643" w:history="1">
+          <w:hyperlink w:anchor="_Toc531798385" w:history="1">
             <w:r>
               <w:rPr>
                 <w:rStyle w:val="-"/>
                 <w:noProof/>
-                <w:lang w:val="el-GR"/>
               </w:rPr>
               <w:t>1.4.6</w:t>
             </w:r>
@@ -1775,7 +1775,7 @@
                 <w:noProof/>
                 <w:lang w:val="el-GR"/>
               </w:rPr>
-              <w:t>Επισκόπηση βιβλίου</w:t>
+              <w:t>Πλοήγηση</w:t>
             </w:r>
             <w:r>
               <w:rPr>
@@ -1796,7 +1796,7 @@
                 <w:noProof/>
                 <w:webHidden/>
               </w:rPr>
-              <w:instrText xml:space="preserve"> PAGEREF _Toc531790643 \h </w:instrText>
+              <w:instrText xml:space="preserve"> PAGEREF _Toc531798385 \h </w:instrText>
             </w:r>
             <w:r>
               <w:rPr>
@@ -1816,7 +1816,7 @@
                 <w:noProof/>
                 <w:webHidden/>
               </w:rPr>
-              <w:t>16</w:t>
+              <w:t>17</w:t>
             </w:r>
             <w:r>
               <w:rPr>
@@ -1841,7 +1841,7 @@
               <w:lang w:val="el-GR" w:eastAsia="el-GR"/>
             </w:rPr>
           </w:pPr>
-          <w:hyperlink w:anchor="_Toc531790644" w:history="1">
+          <w:hyperlink w:anchor="_Toc531798386" w:history="1">
             <w:r>
               <w:rPr>
                 <w:rStyle w:val="-"/>
@@ -1865,6 +1865,96 @@
                 <w:noProof/>
                 <w:lang w:val="el-GR"/>
               </w:rPr>
+              <w:t>Επισκόπηση βιβλίου</w:t>
+            </w:r>
+            <w:r>
+              <w:rPr>
+                <w:noProof/>
+                <w:webHidden/>
+              </w:rPr>
+              <w:tab/>
+            </w:r>
+            <w:r>
+              <w:rPr>
+                <w:noProof/>
+                <w:webHidden/>
+              </w:rPr>
+              <w:fldChar w:fldCharType="begin"/>
+            </w:r>
+            <w:r>
+              <w:rPr>
+                <w:noProof/>
+                <w:webHidden/>
+              </w:rPr>
+              <w:instrText xml:space="preserve"> PAGEREF _Toc531798386 \h </w:instrText>
+            </w:r>
+            <w:r>
+              <w:rPr>
+                <w:noProof/>
+                <w:webHidden/>
+              </w:rPr>
+            </w:r>
+            <w:r>
+              <w:rPr>
+                <w:noProof/>
+                <w:webHidden/>
+              </w:rPr>
+              <w:fldChar w:fldCharType="separate"/>
+            </w:r>
+            <w:r>
+              <w:rPr>
+                <w:noProof/>
+                <w:webHidden/>
+              </w:rPr>
+              <w:t>19</w:t>
+            </w:r>
+            <w:r>
+              <w:rPr>
+                <w:noProof/>
+                <w:webHidden/>
+              </w:rPr>
+              <w:fldChar w:fldCharType="end"/>
+            </w:r>
+          </w:hyperlink>
+        </w:p>
+        <w:p>
+          <w:pPr>
+            <w:pStyle w:val="30"/>
+            <w:tabs>
+              <w:tab w:val="left" w:pos="1320"/>
+              <w:tab w:val="right" w:leader="dot" w:pos="9350"/>
+            </w:tabs>
+            <w:rPr>
+              <w:rFonts w:asciiTheme="minorHAnsi" w:eastAsiaTheme="minorEastAsia" w:hAnsiTheme="minorHAnsi"/>
+              <w:noProof/>
+              <w:sz w:val="22"/>
+              <w:lang w:val="el-GR" w:eastAsia="el-GR"/>
+            </w:rPr>
+          </w:pPr>
+          <w:hyperlink w:anchor="_Toc531798387" w:history="1">
+            <w:r>
+              <w:rPr>
+                <w:rStyle w:val="-"/>
+                <w:noProof/>
+                <w:lang w:val="el-GR"/>
+              </w:rPr>
+              <w:t>1.4.8</w:t>
+            </w:r>
+            <w:r>
+              <w:rPr>
+                <w:rFonts w:asciiTheme="minorHAnsi" w:eastAsiaTheme="minorEastAsia" w:hAnsiTheme="minorHAnsi"/>
+                <w:noProof/>
+                <w:sz w:val="22"/>
+                <w:lang w:val="el-GR" w:eastAsia="el-GR"/>
+              </w:rPr>
+              <w:tab/>
+            </w:r>
+            <w:r>
+              <w:rPr>
+                <w:rStyle w:val="-"/>
+                <w:noProof/>
+                <w:lang w:val="el-GR"/>
+              </w:rPr>
               <w:t>Καλάθι αγορών</w:t>
             </w:r>
             <w:r>
@@ -1886,7 +1976,7 @@
                 <w:noProof/>
                 <w:webHidden/>
               </w:rPr>
-              <w:instrText xml:space="preserve"> PAGEREF _Toc531790644 \h </w:instrText>
+              <w:instrText xml:space="preserve"> PAGEREF _Toc531798387 \h </w:instrText>
             </w:r>
             <w:r>
               <w:rPr>
@@ -1906,7 +1996,7 @@
                 <w:noProof/>
                 <w:webHidden/>
               </w:rPr>
-              <w:t>19</w:t>
+              <w:t>22</w:t>
             </w:r>
             <w:r>
               <w:rPr>
@@ -1932,6 +2022,9 @@
     <w:p>
       <w:pPr>
         <w:spacing w:line="259" w:lineRule="auto"/>
+        <w:rPr>
+          <w:lang w:val="el-GR"/>
+        </w:rPr>
       </w:pPr>
       <w:r>
         <w:br w:type="page"/>
@@ -1941,7 +2034,7 @@
       <w:pPr>
         <w:pStyle w:val="1"/>
       </w:pPr>
-      <w:bookmarkStart w:id="0" w:name="_Toc531790624"/>
+      <w:bookmarkStart w:id="0" w:name="_Toc531798366"/>
       <w:r>
         <w:lastRenderedPageBreak/>
         <w:t>Φωτοτυπικ</w:t>
@@ -2497,7 +2590,7 @@
       <w:pPr>
         <w:pStyle w:val="2"/>
       </w:pPr>
-      <w:bookmarkStart w:id="1" w:name="_Toc531790625"/>
+      <w:bookmarkStart w:id="1" w:name="_Toc531798367"/>
       <w:r>
         <w:lastRenderedPageBreak/>
         <w:t>Ιεραρχική Ανάλυση Εργασιών</w:t>
@@ -3025,45 +3118,25 @@
       <w:r>
         <w:t xml:space="preserve">α </w:t>
       </w:r>
-      <w:r>
-        <w:fldChar w:fldCharType="begin"/>
-      </w:r>
-      <w:r>
-        <w:instrText xml:space="preserve"> STYLEREF 1 \s </w:instrText>
-      </w:r>
-      <w:r>
-        <w:fldChar w:fldCharType="separate"/>
-      </w:r>
-      <w:r>
-        <w:rPr>
-          <w:noProof/>
-        </w:rPr>
-        <w:t>1</w:t>
-      </w:r>
-      <w:r>
-        <w:fldChar w:fldCharType="end"/>
-      </w:r>
+      <w:fldSimple w:instr=" STYLEREF 1 \s ">
+        <w:r>
+          <w:rPr>
+            <w:noProof/>
+          </w:rPr>
+          <w:t>1</w:t>
+        </w:r>
+      </w:fldSimple>
       <w:r>
         <w:t>.</w:t>
       </w:r>
-      <w:r>
-        <w:fldChar w:fldCharType="begin"/>
-      </w:r>
-      <w:r>
-        <w:instrText xml:space="preserve"> SEQ Εικόνα \* ARABIC \s 1 </w:instrText>
-      </w:r>
-      <w:r>
-        <w:fldChar w:fldCharType="separate"/>
-      </w:r>
-      <w:r>
-        <w:rPr>
-          <w:noProof/>
-        </w:rPr>
-        <w:t>2</w:t>
-      </w:r>
-      <w:r>
-        <w:fldChar w:fldCharType="end"/>
-      </w:r>
+      <w:fldSimple w:instr=" SEQ Εικόνα \* ARABIC \s 1 ">
+        <w:r>
+          <w:rPr>
+            <w:noProof/>
+          </w:rPr>
+          <w:t>2</w:t>
+        </w:r>
+      </w:fldSimple>
     </w:p>
     <w:p>
       <w:pPr>
@@ -3097,7 +3170,7 @@
       <w:pPr>
         <w:pStyle w:val="2"/>
       </w:pPr>
-      <w:bookmarkStart w:id="2" w:name="_Toc531790626"/>
+      <w:bookmarkStart w:id="2" w:name="_Toc531798368"/>
       <w:r>
         <w:lastRenderedPageBreak/>
         <w:t>Σύντομες σημειώσεις εκκίνησης</w:t>
@@ -3115,7 +3188,7 @@
           <w:lang w:val="el-GR"/>
         </w:rPr>
       </w:pPr>
-      <w:bookmarkStart w:id="3" w:name="_Toc531790627"/>
+      <w:bookmarkStart w:id="3" w:name="_Toc531798369"/>
       <w:r>
         <w:t>1.2.1</w:t>
       </w:r>
@@ -3345,7 +3418,7 @@
           <w:lang w:val="el-GR"/>
         </w:rPr>
       </w:pPr>
-      <w:bookmarkStart w:id="4" w:name="_Toc531790628"/>
+      <w:bookmarkStart w:id="4" w:name="_Toc531798370"/>
       <w:r>
         <w:t>1.2.2</w:t>
       </w:r>
@@ -3532,7 +3605,7 @@
       <w:pPr>
         <w:pStyle w:val="2"/>
       </w:pPr>
-      <w:bookmarkStart w:id="5" w:name="_Toc531790629"/>
+      <w:bookmarkStart w:id="5" w:name="_Toc531798371"/>
       <w:r>
         <w:lastRenderedPageBreak/>
         <w:t>Εγχειρίδιο σύντομης αναφοράς</w:t>
@@ -3550,7 +3623,7 @@
           <w:lang w:val="el-GR"/>
         </w:rPr>
       </w:pPr>
-      <w:bookmarkStart w:id="6" w:name="_Toc531790630"/>
+      <w:bookmarkStart w:id="6" w:name="_Toc531798372"/>
       <w:r>
         <w:rPr>
           <w:lang w:val="el-GR"/>
@@ -4187,7 +4260,7 @@
           <w:lang w:val="el-GR"/>
         </w:rPr>
       </w:pPr>
-      <w:bookmarkStart w:id="7" w:name="_Toc531790631"/>
+      <w:bookmarkStart w:id="7" w:name="_Toc531798373"/>
       <w:r>
         <w:rPr>
           <w:lang w:val="el-GR"/>
@@ -4679,7 +4752,7 @@
       <w:pPr>
         <w:pStyle w:val="2"/>
       </w:pPr>
-      <w:bookmarkStart w:id="8" w:name="_Toc531790632"/>
+      <w:bookmarkStart w:id="8" w:name="_Toc531798374"/>
       <w:r>
         <w:lastRenderedPageBreak/>
         <w:t>Αναλυτικό εγχειρίδιο αναφοράς</w:t>
@@ -4694,6 +4767,7 @@
           <w:numId w:val="11"/>
         </w:numPr>
       </w:pPr>
+      <w:bookmarkStart w:id="9" w:name="_Toc531798375"/>
       <w:r>
         <w:rPr>
           <w:lang w:val="el-GR"/>
@@ -4718,6 +4792,7 @@
         </w:rPr>
         <w:t>.</w:t>
       </w:r>
+      <w:bookmarkEnd w:id="9"/>
     </w:p>
     <w:p>
       <w:pPr>
@@ -4815,7 +4890,7 @@
           <w:lang w:val="el-GR"/>
         </w:rPr>
       </w:pPr>
-      <w:bookmarkStart w:id="9" w:name="_Hlk531793583"/>
+      <w:bookmarkStart w:id="10" w:name="_Hlk531793583"/>
       <w:r>
         <w:rPr>
           <w:lang w:val="el-GR"/>
@@ -4835,7 +4910,7 @@
         <w:t xml:space="preserve"> λειτουργιών</w:t>
       </w:r>
     </w:p>
-    <w:bookmarkEnd w:id="9"/>
+    <w:bookmarkEnd w:id="10"/>
     <w:p>
       <w:pPr>
         <w:spacing w:line="259" w:lineRule="auto"/>
@@ -5922,6 +5997,7 @@
           <w:lang w:val="el-GR"/>
         </w:rPr>
       </w:pPr>
+      <w:bookmarkStart w:id="11" w:name="_Toc531798376"/>
       <w:r>
         <w:rPr>
           <w:lang w:val="el-GR"/>
@@ -5929,6 +6005,7 @@
         <w:lastRenderedPageBreak/>
         <w:t>Δημιουργία φωτοαντιγράφων</w:t>
       </w:r>
+      <w:bookmarkEnd w:id="11"/>
     </w:p>
     <w:p>
       <w:pPr>
@@ -6138,15 +6215,7 @@
         <w:rPr>
           <w:lang w:val="el-GR"/>
         </w:rPr>
-        <w:t>Επιλογή λει</w:t>
-      </w:r>
-      <w:bookmarkStart w:id="10" w:name="_GoBack"/>
-      <w:bookmarkEnd w:id="10"/>
-      <w:r>
-        <w:rPr>
-          <w:lang w:val="el-GR"/>
-        </w:rPr>
-        <w:t>τουργίας φωτοαντιγράφων (σε περίπτωση που είναι άλλη λειτουργία ενεργοποιημένη).</w:t>
+        <w:t>Επιλογή λειτουργίας φωτοαντιγράφων (σε περίπτωση που είναι άλλη λειτουργία ενεργοποιημένη).</w:t>
       </w:r>
     </w:p>
     <w:p>
@@ -7985,7 +8054,19 @@
         <w:rPr>
           <w:lang w:val="el-GR"/>
         </w:rPr>
-        <w:t xml:space="preserve"> είναι «Μια σελίδα» ή «Δυο </w:t>
+        <w:t xml:space="preserve"> είναι «Μια σελίδα»</w:t>
+      </w:r>
+      <w:r>
+        <w:rPr>
+          <w:lang w:val="el-GR"/>
+        </w:rPr>
+        <w:t>,</w:t>
+      </w:r>
+      <w:r>
+        <w:rPr>
+          <w:lang w:val="el-GR"/>
+        </w:rPr>
+        <w:t xml:space="preserve"> «Δυο </w:t>
       </w:r>
       <w:r>
         <w:rPr>
@@ -7997,8 +8078,40 @@
         <w:rPr>
           <w:lang w:val="el-GR"/>
         </w:rPr>
-        <w:t>».</w:t>
-      </w:r>
+        <w:t>»</w:t>
+      </w:r>
+      <w:r>
+        <w:rPr>
+          <w:lang w:val="el-GR"/>
+        </w:rPr>
+        <w:t xml:space="preserve">, </w:t>
+      </w:r>
+      <w:r>
+        <w:rPr>
+          <w:lang w:val="el-GR"/>
+        </w:rPr>
+        <w:t>«</w:t>
+      </w:r>
+      <w:r>
+        <w:rPr>
+          <w:lang w:val="el-GR"/>
+        </w:rPr>
+        <w:t>Τέσσερις</w:t>
+      </w:r>
+      <w:r>
+        <w:rPr>
+          <w:lang w:val="el-GR"/>
+        </w:rPr>
+        <w:t xml:space="preserve"> σελίδες»</w:t>
+      </w:r>
+      <w:r>
+        <w:rPr>
+          <w:lang w:val="el-GR"/>
+        </w:rPr>
+        <w:t>.</w:t>
+      </w:r>
+      <w:bookmarkStart w:id="12" w:name="_GoBack"/>
+      <w:bookmarkEnd w:id="12"/>
     </w:p>
     <w:p>
       <w:pPr>
@@ -8201,7 +8314,7 @@
       <w:pPr>
         <w:pStyle w:val="1"/>
       </w:pPr>
-      <w:bookmarkStart w:id="11" w:name="_Toc531790634"/>
+      <w:bookmarkStart w:id="13" w:name="_Toc531798377"/>
       <w:r>
         <w:rPr>
           <w:lang w:val="en-US"/>
@@ -8212,7 +8325,7 @@
       <w:r>
         <w:t>Σύστημα Παραγγελιών</w:t>
       </w:r>
-      <w:bookmarkEnd w:id="11"/>
+      <w:bookmarkEnd w:id="13"/>
     </w:p>
     <w:p>
       <w:pPr>
@@ -8700,12 +8813,12 @@
       <w:pPr>
         <w:pStyle w:val="2"/>
       </w:pPr>
-      <w:bookmarkStart w:id="12" w:name="_Toc531790635"/>
+      <w:bookmarkStart w:id="14" w:name="_Toc531798378"/>
       <w:r>
         <w:lastRenderedPageBreak/>
         <w:t>Ιεραρχική ανάλυση</w:t>
       </w:r>
-      <w:bookmarkEnd w:id="12"/>
+      <w:bookmarkEnd w:id="14"/>
     </w:p>
     <w:p>
       <w:pPr>
@@ -9063,12 +9176,12 @@
       <w:pPr>
         <w:pStyle w:val="2"/>
       </w:pPr>
-      <w:bookmarkStart w:id="13" w:name="_Toc531790636"/>
+      <w:bookmarkStart w:id="15" w:name="_Toc531798379"/>
       <w:r>
         <w:lastRenderedPageBreak/>
         <w:t>Σύντομες σημειώσεις εκκίνησης</w:t>
       </w:r>
-      <w:bookmarkEnd w:id="13"/>
+      <w:bookmarkEnd w:id="15"/>
     </w:p>
     <w:p>
       <w:pPr>
@@ -9561,12 +9674,12 @@
       <w:pPr>
         <w:pStyle w:val="2"/>
       </w:pPr>
-      <w:bookmarkStart w:id="14" w:name="_Toc531790637"/>
+      <w:bookmarkStart w:id="16" w:name="_Toc531798380"/>
       <w:r>
         <w:lastRenderedPageBreak/>
         <w:t>Εγχειρίδιο σύντομης αναφοράς</w:t>
       </w:r>
-      <w:bookmarkEnd w:id="14"/>
+      <w:bookmarkEnd w:id="16"/>
     </w:p>
     <w:p>
       <w:pPr>
@@ -9876,14 +9989,14 @@
           <w:lang w:val="el-GR"/>
         </w:rPr>
       </w:pPr>
-      <w:bookmarkStart w:id="15" w:name="_Toc531790638"/>
+      <w:bookmarkStart w:id="17" w:name="_Toc531798381"/>
       <w:r>
         <w:rPr>
           <w:lang w:val="el-GR"/>
         </w:rPr>
         <w:t>Πλοήγηση</w:t>
       </w:r>
-      <w:bookmarkEnd w:id="15"/>
+      <w:bookmarkEnd w:id="17"/>
     </w:p>
     <w:p>
       <w:pPr>
@@ -9909,14 +10022,14 @@
           <w:lang w:val="el-GR"/>
         </w:rPr>
       </w:pPr>
-      <w:bookmarkStart w:id="16" w:name="_Toc531790639"/>
+      <w:bookmarkStart w:id="18" w:name="_Toc531798382"/>
       <w:r>
         <w:rPr>
           <w:lang w:val="el-GR"/>
         </w:rPr>
         <w:t>Επισκόπηση βιβλίου</w:t>
       </w:r>
-      <w:bookmarkEnd w:id="16"/>
+      <w:bookmarkEnd w:id="18"/>
     </w:p>
     <w:p>
       <w:pPr>
@@ -9942,14 +10055,14 @@
           <w:lang w:val="el-GR"/>
         </w:rPr>
       </w:pPr>
-      <w:bookmarkStart w:id="17" w:name="_Toc531790640"/>
+      <w:bookmarkStart w:id="19" w:name="_Toc531798383"/>
       <w:r>
         <w:rPr>
           <w:lang w:val="el-GR"/>
         </w:rPr>
         <w:t>Καλάθι αγορών</w:t>
       </w:r>
-      <w:bookmarkEnd w:id="17"/>
+      <w:bookmarkEnd w:id="19"/>
     </w:p>
     <w:p>
       <w:pPr>
@@ -10004,7 +10117,7 @@
       <w:pPr>
         <w:pStyle w:val="2"/>
       </w:pPr>
-      <w:bookmarkStart w:id="18" w:name="_Toc531790641"/>
+      <w:bookmarkStart w:id="20" w:name="_Toc531798384"/>
       <w:r>
         <w:lastRenderedPageBreak/>
         <w:t xml:space="preserve">Αναλυτικό εγχειρίδιο </w:t>
@@ -10012,7 +10125,7 @@
       <w:r>
         <w:t>αναφοράς</w:t>
       </w:r>
-      <w:bookmarkEnd w:id="18"/>
+      <w:bookmarkEnd w:id="20"/>
     </w:p>
     <w:p>
       <w:pPr>
@@ -10118,7 +10231,7 @@
           <w:numId w:val="11"/>
         </w:numPr>
       </w:pPr>
-      <w:bookmarkStart w:id="19" w:name="_Toc531790642"/>
+      <w:bookmarkStart w:id="21" w:name="_Toc531798385"/>
       <w:r>
         <w:rPr>
           <w:lang w:val="el-GR"/>
@@ -10126,7 +10239,7 @@
         <w:lastRenderedPageBreak/>
         <w:t>Πλοήγηση</w:t>
       </w:r>
-      <w:bookmarkEnd w:id="19"/>
+      <w:bookmarkEnd w:id="21"/>
     </w:p>
     <w:p>
       <w:pPr>
@@ -10402,7 +10515,7 @@
           <w:lang w:val="el-GR"/>
         </w:rPr>
       </w:pPr>
-      <w:bookmarkStart w:id="20" w:name="_Toc531790643"/>
+      <w:bookmarkStart w:id="22" w:name="_Toc531798386"/>
       <w:r>
         <w:rPr>
           <w:lang w:val="el-GR"/>
@@ -10410,7 +10523,7 @@
         <w:lastRenderedPageBreak/>
         <w:t>Επισκόπηση βιβλίου</w:t>
       </w:r>
-      <w:bookmarkEnd w:id="20"/>
+      <w:bookmarkEnd w:id="22"/>
     </w:p>
     <w:p>
       <w:pPr>
@@ -10883,7 +10996,7 @@
           <w:lang w:val="el-GR"/>
         </w:rPr>
       </w:pPr>
-      <w:bookmarkStart w:id="21" w:name="_Toc531790644"/>
+      <w:bookmarkStart w:id="23" w:name="_Toc531798387"/>
       <w:r>
         <w:rPr>
           <w:lang w:val="el-GR"/>
@@ -10891,7 +11004,7 @@
         <w:lastRenderedPageBreak/>
         <w:t>Καλάθι αγορών</w:t>
       </w:r>
-      <w:bookmarkEnd w:id="21"/>
+      <w:bookmarkEnd w:id="23"/>
     </w:p>
     <w:p>
       <w:pPr>
@@ -14332,7 +14445,7 @@
 </file>
 
 <file path=customXml/itemProps1.xml><?xml version="1.0" encoding="utf-8"?>
-<ds:datastoreItem xmlns:ds="http://schemas.openxmlformats.org/officeDocument/2006/customXml" ds:itemID="{25129E1F-7A2A-4BF9-A359-401493D7BACD}">
+<ds:datastoreItem xmlns:ds="http://schemas.openxmlformats.org/officeDocument/2006/customXml" ds:itemID="{3004D36E-E1D5-497F-97A5-B2FA8065EF92}">
   <ds:schemaRefs>
     <ds:schemaRef ds:uri="http://schemas.openxmlformats.org/officeDocument/2006/bibliography"/>
   </ds:schemaRefs>

</xml_diff>